<commit_message>
documents added and linked. QFE fixes applied
</commit_message>
<xml_diff>
--- a/Documents/help_guide.docx
+++ b/Documents/help_guide.docx
@@ -13,6 +13,9 @@
       <w:sdtEndPr/>
       <w:sdtContent>
         <w:p>
+          <w:pPr>
+            <w:jc w:val="both"/>
+          </w:pPr>
           <w:r>
             <w:rPr>
               <w:noProof/>
@@ -21,7 +24,7 @@
             <mc:AlternateContent>
               <mc:Choice Requires="wpg">
                 <w:drawing>
-                  <wp:anchor distT="0" distB="0" distL="114300" distR="114300" simplePos="0" relativeHeight="251659264" behindDoc="1" locked="0" layoutInCell="1" allowOverlap="1">
+                  <wp:anchor distT="0" distB="0" distL="114300" distR="114300" simplePos="0" relativeHeight="251653120" behindDoc="1" locked="0" layoutInCell="1" allowOverlap="1" wp14:anchorId="27F0339B" wp14:editId="44F8977A">
                     <wp:simplePos x="0" y="0"/>
                     <wp:positionH relativeFrom="page">
                       <wp:align>center</wp:align>
@@ -30,7 +33,7 @@
                       <wp:align>center</wp:align>
                     </wp:positionV>
                     <wp:extent cx="6852920" cy="9142730"/>
-                    <wp:effectExtent l="0" t="0" r="2540" b="133985"/>
+                    <wp:effectExtent l="0" t="0" r="0" b="129540"/>
                     <wp:wrapNone/>
                     <wp:docPr id="119" name="Group 119"/>
                     <wp:cNvGraphicFramePr/>
@@ -315,7 +318,7 @@
               </mc:Choice>
               <mc:Fallback>
                 <w:pict>
-                  <v:group id="Group 119" o:spid="_x0000_s1026" style="position:absolute;margin-left:0;margin-top:0;width:539.6pt;height:719.9pt;z-index:-251657216;mso-width-percent:882;mso-height-percent:909;mso-position-horizontal:center;mso-position-horizontal-relative:page;mso-position-vertical:center;mso-position-vertical-relative:page;mso-width-percent:882;mso-height-percent:909" coordsize="68580,92717" o:gfxdata="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">
+                  <v:group w14:anchorId="27F0339B" id="Group 119" o:spid="_x0000_s1026" style="position:absolute;left:0;text-align:left;margin-left:0;margin-top:0;width:539.6pt;height:719.9pt;z-index:-251663360;mso-width-percent:882;mso-height-percent:909;mso-position-horizontal:center;mso-position-horizontal-relative:page;mso-position-vertical:center;mso-position-vertical-relative:page;mso-width-percent:882;mso-height-percent:909" coordsize="68580,92717" o:gfxdata="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">
                     <v:rect id="Rectangle 120" o:spid="_x0000_s1027" style="position:absolute;top:73152;width:68580;height:1431;visibility:visible;mso-wrap-style:square;v-text-anchor:middle" o:gfxdata="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" fillcolor="#5b9bd5 [3204]" stroked="f" strokeweight="1pt"/>
                     <v:rect id="Rectangle 121" o:spid="_x0000_s1028" style="position:absolute;top:74390;width:68580;height:18327;visibility:visible;mso-wrap-style:square;v-text-anchor:bottom" o:gfxdata="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" fillcolor="#ed7d31 [3205]" stroked="f" strokeweight="1pt">
                       <v:textbox inset="36pt,14.4pt,36pt,36pt">
@@ -468,6 +471,9 @@
           </w:r>
         </w:p>
         <w:p>
+          <w:pPr>
+            <w:jc w:val="both"/>
+          </w:pPr>
           <w:r>
             <w:br w:type="page"/>
           </w:r>
@@ -477,27 +483,3574 @@
     <w:p>
       <w:pPr>
         <w:pStyle w:val="Heading1"/>
+        <w:jc w:val="both"/>
       </w:pPr>
       <w:r>
         <w:lastRenderedPageBreak/>
         <w:t>Introduction</w:t>
       </w:r>
     </w:p>
-    <w:p/>
-    <w:p>
-      <w:r>
-        <w:t>Username: admin</w:t>
-      </w:r>
-    </w:p>
-    <w:p>
-      <w:r>
-        <w:t>Password: pass123</w:t>
-      </w:r>
+    <w:p>
+      <w:pPr>
+        <w:jc w:val="both"/>
+      </w:pPr>
+    </w:p>
+    <w:p>
+      <w:pPr>
+        <w:jc w:val="both"/>
+      </w:pPr>
+      <w:r>
+        <w:t>The following user guide details all the necessary steps needed to manage the website “Raymond’s PC’s” effectively.</w:t>
+      </w:r>
+    </w:p>
+    <w:p>
+      <w:pPr>
+        <w:pStyle w:val="Heading2"/>
+        <w:jc w:val="both"/>
+      </w:pPr>
+      <w:r>
+        <w:t>Website URL</w:t>
+      </w:r>
+    </w:p>
+    <w:p>
+      <w:pPr>
+        <w:jc w:val="both"/>
+      </w:pPr>
+    </w:p>
+    <w:p>
+      <w:pPr>
+        <w:jc w:val="both"/>
+      </w:pPr>
+      <w:r>
+        <w:rPr>
+          <w:b/>
+        </w:rPr>
+        <w:t>Front end:</w:t>
+      </w:r>
+      <w:r>
+        <w:t xml:space="preserve"> </w:t>
+      </w:r>
+      <w:hyperlink r:id="rId6" w:history="1">
+        <w:r>
+          <w:rPr>
+            <w:rStyle w:val="Hyperlink"/>
+          </w:rPr>
+          <w:t>http://web2.eeecs.qub.ac.uk/40043298/index.php</w:t>
+        </w:r>
+      </w:hyperlink>
+    </w:p>
+    <w:p>
+      <w:pPr>
+        <w:jc w:val="both"/>
+      </w:pPr>
+      <w:r>
+        <w:rPr>
+          <w:noProof/>
+          <w:lang w:eastAsia="en-GB"/>
+        </w:rPr>
+        <w:drawing>
+          <wp:anchor distT="0" distB="0" distL="114300" distR="114300" simplePos="0" relativeHeight="251555328" behindDoc="1" locked="0" layoutInCell="1" allowOverlap="1" wp14:anchorId="31795314" wp14:editId="1674E309">
+            <wp:simplePos x="0" y="0"/>
+            <wp:positionH relativeFrom="column">
+              <wp:posOffset>272415</wp:posOffset>
+            </wp:positionH>
+            <wp:positionV relativeFrom="paragraph">
+              <wp:posOffset>182245</wp:posOffset>
+            </wp:positionV>
+            <wp:extent cx="5252085" cy="2633980"/>
+            <wp:effectExtent l="0" t="0" r="5715" b="0"/>
+            <wp:wrapTight wrapText="bothSides">
+              <wp:wrapPolygon edited="0">
+                <wp:start x="0" y="0"/>
+                <wp:lineTo x="0" y="21402"/>
+                <wp:lineTo x="21545" y="21402"/>
+                <wp:lineTo x="21545" y="0"/>
+                <wp:lineTo x="0" y="0"/>
+              </wp:wrapPolygon>
+            </wp:wrapTight>
+            <wp:docPr id="1" name="Picture 1"/>
+            <wp:cNvGraphicFramePr>
+              <a:graphicFrameLocks xmlns:a="http://schemas.openxmlformats.org/drawingml/2006/main" noChangeAspect="1"/>
+            </wp:cNvGraphicFramePr>
+            <a:graphic xmlns:a="http://schemas.openxmlformats.org/drawingml/2006/main">
+              <a:graphicData uri="http://schemas.openxmlformats.org/drawingml/2006/picture">
+                <pic:pic xmlns:pic="http://schemas.openxmlformats.org/drawingml/2006/picture">
+                  <pic:nvPicPr>
+                    <pic:cNvPr id="1" name=""/>
+                    <pic:cNvPicPr/>
+                  </pic:nvPicPr>
+                  <pic:blipFill rotWithShape="1">
+                    <a:blip r:embed="rId7" cstate="print">
+                      <a:extLst>
+                        <a:ext uri="{28A0092B-C50C-407E-A947-70E740481C1C}">
+                          <a14:useLocalDpi xmlns:a14="http://schemas.microsoft.com/office/drawing/2010/main" val="0"/>
+                        </a:ext>
+                      </a:extLst>
+                    </a:blip>
+                    <a:srcRect l="13813" t="9102" r="4753" b="18282"/>
+                    <a:stretch/>
+                  </pic:blipFill>
+                  <pic:spPr bwMode="auto">
+                    <a:xfrm>
+                      <a:off x="0" y="0"/>
+                      <a:ext cx="5252085" cy="2633980"/>
+                    </a:xfrm>
+                    <a:prstGeom prst="rect">
+                      <a:avLst/>
+                    </a:prstGeom>
+                    <a:ln>
+                      <a:noFill/>
+                    </a:ln>
+                    <a:extLst>
+                      <a:ext uri="{53640926-AAD7-44D8-BBD7-CCE9431645EC}">
+                        <a14:shadowObscured xmlns:a14="http://schemas.microsoft.com/office/drawing/2010/main"/>
+                      </a:ext>
+                    </a:extLst>
+                  </pic:spPr>
+                </pic:pic>
+              </a:graphicData>
+            </a:graphic>
+            <wp14:sizeRelH relativeFrom="page">
+              <wp14:pctWidth>0</wp14:pctWidth>
+            </wp14:sizeRelH>
+            <wp14:sizeRelV relativeFrom="page">
+              <wp14:pctHeight>0</wp14:pctHeight>
+            </wp14:sizeRelV>
+          </wp:anchor>
+        </w:drawing>
+      </w:r>
+    </w:p>
+    <w:p>
+      <w:pPr>
+        <w:jc w:val="both"/>
+      </w:pPr>
+    </w:p>
+    <w:p>
+      <w:pPr>
+        <w:jc w:val="both"/>
+        <w:rPr>
+          <w:b/>
+        </w:rPr>
+      </w:pPr>
+    </w:p>
+    <w:p>
+      <w:pPr>
+        <w:jc w:val="both"/>
+        <w:rPr>
+          <w:b/>
+        </w:rPr>
+      </w:pPr>
+    </w:p>
+    <w:p>
+      <w:pPr>
+        <w:jc w:val="both"/>
+        <w:rPr>
+          <w:b/>
+        </w:rPr>
+      </w:pPr>
+    </w:p>
+    <w:p>
+      <w:pPr>
+        <w:jc w:val="both"/>
+        <w:rPr>
+          <w:b/>
+        </w:rPr>
+      </w:pPr>
+    </w:p>
+    <w:p>
+      <w:pPr>
+        <w:jc w:val="both"/>
+        <w:rPr>
+          <w:b/>
+        </w:rPr>
+      </w:pPr>
+    </w:p>
+    <w:p>
+      <w:pPr>
+        <w:jc w:val="both"/>
+        <w:rPr>
+          <w:b/>
+        </w:rPr>
+      </w:pPr>
+    </w:p>
+    <w:p>
+      <w:pPr>
+        <w:jc w:val="both"/>
+        <w:rPr>
+          <w:b/>
+        </w:rPr>
+      </w:pPr>
+    </w:p>
+    <w:p>
+      <w:pPr>
+        <w:jc w:val="both"/>
+        <w:rPr>
+          <w:b/>
+        </w:rPr>
+      </w:pPr>
+    </w:p>
+    <w:p>
+      <w:pPr>
+        <w:jc w:val="both"/>
+        <w:rPr>
+          <w:b/>
+        </w:rPr>
+      </w:pPr>
+    </w:p>
+    <w:p>
+      <w:pPr>
+        <w:jc w:val="both"/>
+        <w:rPr>
+          <w:b/>
+        </w:rPr>
+      </w:pPr>
+    </w:p>
+    <w:p>
+      <w:pPr>
+        <w:jc w:val="both"/>
+      </w:pPr>
+      <w:r>
+        <w:rPr>
+          <w:b/>
+        </w:rPr>
+        <w:t xml:space="preserve">Back end: </w:t>
+      </w:r>
+      <w:hyperlink r:id="rId8" w:history="1">
+        <w:r>
+          <w:rPr>
+            <w:rStyle w:val="Hyperlink"/>
+          </w:rPr>
+          <w:t>http://web2.eeecs.qub.ac.uk/40043298/secure/index.php</w:t>
+        </w:r>
+      </w:hyperlink>
+    </w:p>
+    <w:p>
+      <w:pPr>
+        <w:jc w:val="both"/>
+      </w:pPr>
+      <w:r>
+        <w:rPr>
+          <w:noProof/>
+          <w:lang w:eastAsia="en-GB"/>
+        </w:rPr>
+        <w:drawing>
+          <wp:anchor distT="0" distB="0" distL="114300" distR="114300" simplePos="0" relativeHeight="251558400" behindDoc="1" locked="0" layoutInCell="1" allowOverlap="1" wp14:anchorId="4E51A0EF" wp14:editId="2C97CBDD">
+            <wp:simplePos x="0" y="0"/>
+            <wp:positionH relativeFrom="column">
+              <wp:posOffset>327863</wp:posOffset>
+            </wp:positionH>
+            <wp:positionV relativeFrom="paragraph">
+              <wp:posOffset>89104</wp:posOffset>
+            </wp:positionV>
+            <wp:extent cx="4722495" cy="2926080"/>
+            <wp:effectExtent l="0" t="0" r="1905" b="7620"/>
+            <wp:wrapTight wrapText="bothSides">
+              <wp:wrapPolygon edited="0">
+                <wp:start x="0" y="0"/>
+                <wp:lineTo x="0" y="21516"/>
+                <wp:lineTo x="21522" y="21516"/>
+                <wp:lineTo x="21522" y="0"/>
+                <wp:lineTo x="0" y="0"/>
+              </wp:wrapPolygon>
+            </wp:wrapTight>
+            <wp:docPr id="2" name="Picture 2"/>
+            <wp:cNvGraphicFramePr>
+              <a:graphicFrameLocks xmlns:a="http://schemas.openxmlformats.org/drawingml/2006/main" noChangeAspect="1"/>
+            </wp:cNvGraphicFramePr>
+            <a:graphic xmlns:a="http://schemas.openxmlformats.org/drawingml/2006/main">
+              <a:graphicData uri="http://schemas.openxmlformats.org/drawingml/2006/picture">
+                <pic:pic xmlns:pic="http://schemas.openxmlformats.org/drawingml/2006/picture">
+                  <pic:nvPicPr>
+                    <pic:cNvPr id="0" name=""/>
+                    <pic:cNvPicPr/>
+                  </pic:nvPicPr>
+                  <pic:blipFill rotWithShape="1">
+                    <a:blip r:embed="rId9" cstate="print">
+                      <a:extLst>
+                        <a:ext uri="{28A0092B-C50C-407E-A947-70E740481C1C}">
+                          <a14:useLocalDpi xmlns:a14="http://schemas.microsoft.com/office/drawing/2010/main" val="0"/>
+                        </a:ext>
+                      </a:extLst>
+                    </a:blip>
+                    <a:srcRect l="9167" t="7334" r="8327" b="10877"/>
+                    <a:stretch/>
+                  </pic:blipFill>
+                  <pic:spPr bwMode="auto">
+                    <a:xfrm>
+                      <a:off x="0" y="0"/>
+                      <a:ext cx="4722495" cy="2926080"/>
+                    </a:xfrm>
+                    <a:prstGeom prst="rect">
+                      <a:avLst/>
+                    </a:prstGeom>
+                    <a:ln>
+                      <a:noFill/>
+                    </a:ln>
+                    <a:extLst>
+                      <a:ext uri="{53640926-AAD7-44D8-BBD7-CCE9431645EC}">
+                        <a14:shadowObscured xmlns:a14="http://schemas.microsoft.com/office/drawing/2010/main"/>
+                      </a:ext>
+                    </a:extLst>
+                  </pic:spPr>
+                </pic:pic>
+              </a:graphicData>
+            </a:graphic>
+            <wp14:sizeRelH relativeFrom="page">
+              <wp14:pctWidth>0</wp14:pctWidth>
+            </wp14:sizeRelH>
+            <wp14:sizeRelV relativeFrom="page">
+              <wp14:pctHeight>0</wp14:pctHeight>
+            </wp14:sizeRelV>
+          </wp:anchor>
+        </w:drawing>
+      </w:r>
+    </w:p>
+    <w:p>
+      <w:pPr>
+        <w:jc w:val="both"/>
+      </w:pPr>
+    </w:p>
+    <w:p>
+      <w:pPr>
+        <w:jc w:val="both"/>
+      </w:pPr>
+    </w:p>
+    <w:p>
+      <w:pPr>
+        <w:jc w:val="both"/>
+      </w:pPr>
+    </w:p>
+    <w:p>
+      <w:pPr>
+        <w:jc w:val="both"/>
+      </w:pPr>
+    </w:p>
+    <w:p>
+      <w:pPr>
+        <w:jc w:val="both"/>
+      </w:pPr>
+    </w:p>
+    <w:p>
+      <w:pPr>
+        <w:jc w:val="both"/>
+      </w:pPr>
+    </w:p>
+    <w:p>
+      <w:pPr>
+        <w:jc w:val="both"/>
+      </w:pPr>
+    </w:p>
+    <w:p>
+      <w:pPr>
+        <w:jc w:val="both"/>
+      </w:pPr>
+    </w:p>
+    <w:p>
+      <w:pPr>
+        <w:jc w:val="both"/>
+      </w:pPr>
+    </w:p>
+    <w:p>
+      <w:pPr>
+        <w:jc w:val="both"/>
+        <w:rPr>
+          <w:b/>
+        </w:rPr>
+      </w:pPr>
+    </w:p>
+    <w:p>
+      <w:pPr>
+        <w:pStyle w:val="Heading2"/>
+        <w:jc w:val="both"/>
+      </w:pPr>
+      <w:r>
+        <w:lastRenderedPageBreak/>
+        <w:t>Logon Credentials</w:t>
+      </w:r>
+    </w:p>
+    <w:p>
+      <w:pPr>
+        <w:jc w:val="both"/>
+      </w:pPr>
+    </w:p>
+    <w:p>
+      <w:pPr>
+        <w:jc w:val="both"/>
+      </w:pPr>
+      <w:r>
+        <w:rPr>
+          <w:b/>
+        </w:rPr>
+        <w:t>Username:</w:t>
+      </w:r>
+      <w:r>
+        <w:t xml:space="preserve"> admin</w:t>
+      </w:r>
+    </w:p>
+    <w:p>
+      <w:pPr>
+        <w:jc w:val="both"/>
+      </w:pPr>
+      <w:r>
+        <w:rPr>
+          <w:b/>
+        </w:rPr>
+        <w:t>Password:</w:t>
+      </w:r>
+      <w:r>
+        <w:t xml:space="preserve"> pass123</w:t>
+      </w:r>
+    </w:p>
+    <w:p>
+      <w:pPr>
+        <w:jc w:val="both"/>
+      </w:pPr>
+    </w:p>
+    <w:p>
+      <w:pPr>
+        <w:pStyle w:val="Heading1"/>
+        <w:jc w:val="both"/>
+      </w:pPr>
+      <w:r>
+        <w:t xml:space="preserve">Updating </w:t>
+      </w:r>
+      <w:r>
+        <w:t>Individual Pages</w:t>
+      </w:r>
+    </w:p>
+    <w:p>
+      <w:pPr>
+        <w:jc w:val="both"/>
+      </w:pPr>
+    </w:p>
+    <w:p>
+      <w:pPr>
+        <w:jc w:val="both"/>
+      </w:pPr>
+      <w:r>
+        <w:t>In order to update the website, you must log into the administration back end. In order to do this, click on “Login” from the side menu.</w:t>
+      </w:r>
+    </w:p>
+    <w:p>
+      <w:pPr>
+        <w:jc w:val="both"/>
+      </w:pPr>
+      <w:r>
+        <w:rPr>
+          <w:noProof/>
+          <w:lang w:eastAsia="en-GB"/>
+        </w:rPr>
+        <w:drawing>
+          <wp:anchor distT="0" distB="0" distL="114300" distR="114300" simplePos="0" relativeHeight="251561472" behindDoc="0" locked="0" layoutInCell="1" allowOverlap="1">
+            <wp:simplePos x="0" y="0"/>
+            <wp:positionH relativeFrom="column">
+              <wp:posOffset>0</wp:posOffset>
+            </wp:positionH>
+            <wp:positionV relativeFrom="paragraph">
+              <wp:posOffset>274739</wp:posOffset>
+            </wp:positionV>
+            <wp:extent cx="5252085" cy="2633980"/>
+            <wp:effectExtent l="0" t="0" r="5715" b="0"/>
+            <wp:wrapNone/>
+            <wp:docPr id="3" name="Picture 3"/>
+            <wp:cNvGraphicFramePr>
+              <a:graphicFrameLocks xmlns:a="http://schemas.openxmlformats.org/drawingml/2006/main" noChangeAspect="1"/>
+            </wp:cNvGraphicFramePr>
+            <a:graphic xmlns:a="http://schemas.openxmlformats.org/drawingml/2006/main">
+              <a:graphicData uri="http://schemas.openxmlformats.org/drawingml/2006/picture">
+                <pic:pic xmlns:pic="http://schemas.openxmlformats.org/drawingml/2006/picture">
+                  <pic:nvPicPr>
+                    <pic:cNvPr id="3" name="Picture 3"/>
+                    <pic:cNvPicPr>
+                      <a:picLocks noChangeAspect="1"/>
+                    </pic:cNvPicPr>
+                  </pic:nvPicPr>
+                  <pic:blipFill rotWithShape="1">
+                    <a:blip r:embed="rId7" cstate="print">
+                      <a:extLst>
+                        <a:ext uri="{28A0092B-C50C-407E-A947-70E740481C1C}">
+                          <a14:useLocalDpi xmlns:a14="http://schemas.microsoft.com/office/drawing/2010/main" val="0"/>
+                        </a:ext>
+                      </a:extLst>
+                    </a:blip>
+                    <a:srcRect l="13813" t="9102" r="4753" b="18282"/>
+                    <a:stretch/>
+                  </pic:blipFill>
+                  <pic:spPr bwMode="auto">
+                    <a:xfrm>
+                      <a:off x="0" y="0"/>
+                      <a:ext cx="5252085" cy="2633980"/>
+                    </a:xfrm>
+                    <a:prstGeom prst="rect">
+                      <a:avLst/>
+                    </a:prstGeom>
+                    <a:ln>
+                      <a:noFill/>
+                    </a:ln>
+                    <a:extLst>
+                      <a:ext uri="{53640926-AAD7-44D8-BBD7-CCE9431645EC}">
+                        <a14:shadowObscured xmlns:a14="http://schemas.microsoft.com/office/drawing/2010/main"/>
+                      </a:ext>
+                    </a:extLst>
+                  </pic:spPr>
+                </pic:pic>
+              </a:graphicData>
+            </a:graphic>
+          </wp:anchor>
+        </w:drawing>
+      </w:r>
+    </w:p>
+    <w:p>
+      <w:pPr>
+        <w:jc w:val="both"/>
+      </w:pPr>
+    </w:p>
+    <w:p>
+      <w:pPr>
+        <w:jc w:val="both"/>
+      </w:pPr>
+      <w:r>
+        <w:rPr>
+          <w:noProof/>
+          <w:lang w:eastAsia="en-GB"/>
+        </w:rPr>
+        <mc:AlternateContent>
+          <mc:Choice Requires="wps">
+            <w:drawing>
+              <wp:anchor distT="0" distB="0" distL="114300" distR="114300" simplePos="0" relativeHeight="251565568" behindDoc="0" locked="0" layoutInCell="1" allowOverlap="1" wp14:anchorId="2732A95F" wp14:editId="5D9866D2">
+                <wp:simplePos x="0" y="0"/>
+                <wp:positionH relativeFrom="column">
+                  <wp:posOffset>422694</wp:posOffset>
+                </wp:positionH>
+                <wp:positionV relativeFrom="paragraph">
+                  <wp:posOffset>40305</wp:posOffset>
+                </wp:positionV>
+                <wp:extent cx="704850" cy="295275"/>
+                <wp:effectExtent l="38100" t="38100" r="38100" b="47625"/>
+                <wp:wrapNone/>
+                <wp:docPr id="4" name="Oval 4"/>
+                <wp:cNvGraphicFramePr/>
+                <a:graphic xmlns:a="http://schemas.openxmlformats.org/drawingml/2006/main">
+                  <a:graphicData uri="http://schemas.microsoft.com/office/word/2010/wordprocessingShape">
+                    <wps:wsp>
+                      <wps:cNvSpPr/>
+                      <wps:spPr>
+                        <a:xfrm>
+                          <a:off x="0" y="0"/>
+                          <a:ext cx="704850" cy="295275"/>
+                        </a:xfrm>
+                        <a:prstGeom prst="ellipse">
+                          <a:avLst/>
+                        </a:prstGeom>
+                        <a:noFill/>
+                        <a:ln w="76200">
+                          <a:solidFill>
+                            <a:srgbClr val="C00000"/>
+                          </a:solidFill>
+                        </a:ln>
+                      </wps:spPr>
+                      <wps:style>
+                        <a:lnRef idx="2">
+                          <a:schemeClr val="accent1">
+                            <a:shade val="50000"/>
+                          </a:schemeClr>
+                        </a:lnRef>
+                        <a:fillRef idx="1">
+                          <a:schemeClr val="accent1"/>
+                        </a:fillRef>
+                        <a:effectRef idx="0">
+                          <a:schemeClr val="accent1"/>
+                        </a:effectRef>
+                        <a:fontRef idx="minor">
+                          <a:schemeClr val="lt1"/>
+                        </a:fontRef>
+                      </wps:style>
+                      <wps:bodyPr rot="0" spcFirstLastPara="0" vertOverflow="overflow" horzOverflow="overflow" vert="horz" wrap="square" lIns="91440" tIns="45720" rIns="91440" bIns="45720" numCol="1" spcCol="0" rtlCol="0" fromWordArt="0" anchor="ctr" anchorCtr="0" forceAA="0" compatLnSpc="1">
+                        <a:prstTxWarp prst="textNoShape">
+                          <a:avLst/>
+                        </a:prstTxWarp>
+                        <a:noAutofit/>
+                      </wps:bodyPr>
+                    </wps:wsp>
+                  </a:graphicData>
+                </a:graphic>
+              </wp:anchor>
+            </w:drawing>
+          </mc:Choice>
+          <mc:Fallback>
+            <w:pict>
+              <v:oval w14:anchorId="71952D6D" id="Oval 4" o:spid="_x0000_s1026" style="position:absolute;margin-left:33.3pt;margin-top:3.15pt;width:55.5pt;height:23.25pt;z-index:251565568;visibility:visible;mso-wrap-style:square;mso-wrap-distance-left:9pt;mso-wrap-distance-top:0;mso-wrap-distance-right:9pt;mso-wrap-distance-bottom:0;mso-position-horizontal:absolute;mso-position-horizontal-relative:text;mso-position-vertical:absolute;mso-position-vertical-relative:text;v-text-anchor:middle" o:gfxdata="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" filled="f" strokecolor="#c00000" strokeweight="6pt">
+                <v:stroke joinstyle="miter"/>
+              </v:oval>
+            </w:pict>
+          </mc:Fallback>
+        </mc:AlternateContent>
+      </w:r>
+    </w:p>
+    <w:p>
+      <w:pPr>
+        <w:jc w:val="both"/>
+      </w:pPr>
+    </w:p>
+    <w:p>
+      <w:pPr>
+        <w:jc w:val="both"/>
+      </w:pPr>
+    </w:p>
+    <w:p>
+      <w:pPr>
+        <w:jc w:val="both"/>
+      </w:pPr>
+    </w:p>
+    <w:p>
+      <w:pPr>
+        <w:jc w:val="both"/>
+      </w:pPr>
+    </w:p>
+    <w:p>
+      <w:pPr>
+        <w:jc w:val="both"/>
+      </w:pPr>
+    </w:p>
+    <w:p>
+      <w:pPr>
+        <w:jc w:val="both"/>
+      </w:pPr>
+    </w:p>
+    <w:p>
+      <w:pPr>
+        <w:jc w:val="both"/>
+      </w:pPr>
+    </w:p>
+    <w:p>
+      <w:pPr>
+        <w:jc w:val="both"/>
+      </w:pPr>
+    </w:p>
+    <w:p>
+      <w:pPr>
+        <w:jc w:val="both"/>
+      </w:pPr>
+    </w:p>
+    <w:p>
+      <w:pPr>
+        <w:jc w:val="both"/>
+      </w:pPr>
+      <w:r>
+        <w:rPr>
+          <w:noProof/>
+          <w:lang w:eastAsia="en-GB"/>
+        </w:rPr>
+        <w:drawing>
+          <wp:anchor distT="0" distB="0" distL="114300" distR="114300" simplePos="0" relativeHeight="251575808" behindDoc="1" locked="0" layoutInCell="1" allowOverlap="1" wp14:anchorId="7BBE7692" wp14:editId="54D7C8D5">
+            <wp:simplePos x="0" y="0"/>
+            <wp:positionH relativeFrom="column">
+              <wp:posOffset>530247</wp:posOffset>
+            </wp:positionH>
+            <wp:positionV relativeFrom="paragraph">
+              <wp:posOffset>59165</wp:posOffset>
+            </wp:positionV>
+            <wp:extent cx="3725058" cy="2112579"/>
+            <wp:effectExtent l="0" t="0" r="0" b="2540"/>
+            <wp:wrapTight wrapText="bothSides">
+              <wp:wrapPolygon edited="0">
+                <wp:start x="0" y="0"/>
+                <wp:lineTo x="0" y="21431"/>
+                <wp:lineTo x="21431" y="21431"/>
+                <wp:lineTo x="21431" y="0"/>
+                <wp:lineTo x="0" y="0"/>
+              </wp:wrapPolygon>
+            </wp:wrapTight>
+            <wp:docPr id="6" name="Picture 6"/>
+            <wp:cNvGraphicFramePr>
+              <a:graphicFrameLocks xmlns:a="http://schemas.openxmlformats.org/drawingml/2006/main" noChangeAspect="1"/>
+            </wp:cNvGraphicFramePr>
+            <a:graphic xmlns:a="http://schemas.openxmlformats.org/drawingml/2006/main">
+              <a:graphicData uri="http://schemas.openxmlformats.org/drawingml/2006/picture">
+                <pic:pic xmlns:pic="http://schemas.openxmlformats.org/drawingml/2006/picture">
+                  <pic:nvPicPr>
+                    <pic:cNvPr id="1" name=""/>
+                    <pic:cNvPicPr/>
+                  </pic:nvPicPr>
+                  <pic:blipFill rotWithShape="1">
+                    <a:blip r:embed="rId10" cstate="print">
+                      <a:extLst>
+                        <a:ext uri="{28A0092B-C50C-407E-A947-70E740481C1C}">
+                          <a14:useLocalDpi xmlns:a14="http://schemas.microsoft.com/office/drawing/2010/main" val="0"/>
+                        </a:ext>
+                      </a:extLst>
+                    </a:blip>
+                    <a:srcRect l="19721" t="9780" r="15279" b="24683"/>
+                    <a:stretch/>
+                  </pic:blipFill>
+                  <pic:spPr bwMode="auto">
+                    <a:xfrm>
+                      <a:off x="0" y="0"/>
+                      <a:ext cx="3725058" cy="2112579"/>
+                    </a:xfrm>
+                    <a:prstGeom prst="rect">
+                      <a:avLst/>
+                    </a:prstGeom>
+                    <a:ln>
+                      <a:noFill/>
+                    </a:ln>
+                    <a:extLst>
+                      <a:ext uri="{53640926-AAD7-44D8-BBD7-CCE9431645EC}">
+                        <a14:shadowObscured xmlns:a14="http://schemas.microsoft.com/office/drawing/2010/main"/>
+                      </a:ext>
+                    </a:extLst>
+                  </pic:spPr>
+                </pic:pic>
+              </a:graphicData>
+            </a:graphic>
+            <wp14:sizeRelH relativeFrom="page">
+              <wp14:pctWidth>0</wp14:pctWidth>
+            </wp14:sizeRelH>
+            <wp14:sizeRelV relativeFrom="page">
+              <wp14:pctHeight>0</wp14:pctHeight>
+            </wp14:sizeRelV>
+          </wp:anchor>
+        </w:drawing>
+      </w:r>
+    </w:p>
+    <w:p>
+      <w:pPr>
+        <w:jc w:val="both"/>
+      </w:pPr>
+    </w:p>
+    <w:p>
+      <w:pPr>
+        <w:jc w:val="both"/>
+      </w:pPr>
+    </w:p>
+    <w:p>
+      <w:pPr>
+        <w:jc w:val="both"/>
+      </w:pPr>
+    </w:p>
+    <w:p>
+      <w:pPr>
+        <w:jc w:val="both"/>
+      </w:pPr>
+    </w:p>
+    <w:p>
+      <w:pPr>
+        <w:jc w:val="both"/>
+      </w:pPr>
+    </w:p>
+    <w:p>
+      <w:pPr>
+        <w:jc w:val="both"/>
+      </w:pPr>
+    </w:p>
+    <w:p>
+      <w:pPr>
+        <w:jc w:val="both"/>
+      </w:pPr>
+    </w:p>
+    <w:p>
+      <w:pPr>
+        <w:jc w:val="both"/>
+      </w:pPr>
+    </w:p>
+    <w:p>
+      <w:pPr>
+        <w:jc w:val="both"/>
+      </w:pPr>
+    </w:p>
+    <w:p>
+      <w:pPr>
+        <w:jc w:val="both"/>
+      </w:pPr>
+    </w:p>
+    <w:p>
+      <w:pPr>
+        <w:jc w:val="both"/>
+      </w:pPr>
+      <w:r>
+        <w:t>Once logged in, you will be directed to the administration menu for the website.</w:t>
+      </w:r>
+    </w:p>
+    <w:p>
+      <w:pPr>
+        <w:jc w:val="both"/>
+      </w:pPr>
+      <w:r>
+        <w:rPr>
+          <w:noProof/>
+          <w:lang w:eastAsia="en-GB"/>
+        </w:rPr>
+        <w:drawing>
+          <wp:anchor distT="0" distB="0" distL="114300" distR="114300" simplePos="0" relativeHeight="251582976" behindDoc="1" locked="0" layoutInCell="1" allowOverlap="1" wp14:anchorId="4E3EDBBF" wp14:editId="5C811AE2">
+            <wp:simplePos x="0" y="0"/>
+            <wp:positionH relativeFrom="column">
+              <wp:posOffset>371475</wp:posOffset>
+            </wp:positionH>
+            <wp:positionV relativeFrom="paragraph">
+              <wp:posOffset>189865</wp:posOffset>
+            </wp:positionV>
+            <wp:extent cx="4722495" cy="2926080"/>
+            <wp:effectExtent l="0" t="0" r="1905" b="7620"/>
+            <wp:wrapTight wrapText="bothSides">
+              <wp:wrapPolygon edited="0">
+                <wp:start x="0" y="0"/>
+                <wp:lineTo x="0" y="21516"/>
+                <wp:lineTo x="21522" y="21516"/>
+                <wp:lineTo x="21522" y="0"/>
+                <wp:lineTo x="0" y="0"/>
+              </wp:wrapPolygon>
+            </wp:wrapTight>
+            <wp:docPr id="7" name="Picture 7"/>
+            <wp:cNvGraphicFramePr>
+              <a:graphicFrameLocks xmlns:a="http://schemas.openxmlformats.org/drawingml/2006/main" noChangeAspect="1"/>
+            </wp:cNvGraphicFramePr>
+            <a:graphic xmlns:a="http://schemas.openxmlformats.org/drawingml/2006/main">
+              <a:graphicData uri="http://schemas.openxmlformats.org/drawingml/2006/picture">
+                <pic:pic xmlns:pic="http://schemas.openxmlformats.org/drawingml/2006/picture">
+                  <pic:nvPicPr>
+                    <pic:cNvPr id="0" name=""/>
+                    <pic:cNvPicPr/>
+                  </pic:nvPicPr>
+                  <pic:blipFill rotWithShape="1">
+                    <a:blip r:embed="rId9" cstate="print">
+                      <a:extLst>
+                        <a:ext uri="{28A0092B-C50C-407E-A947-70E740481C1C}">
+                          <a14:useLocalDpi xmlns:a14="http://schemas.microsoft.com/office/drawing/2010/main" val="0"/>
+                        </a:ext>
+                      </a:extLst>
+                    </a:blip>
+                    <a:srcRect l="9167" t="7334" r="8327" b="10877"/>
+                    <a:stretch/>
+                  </pic:blipFill>
+                  <pic:spPr bwMode="auto">
+                    <a:xfrm>
+                      <a:off x="0" y="0"/>
+                      <a:ext cx="4722495" cy="2926080"/>
+                    </a:xfrm>
+                    <a:prstGeom prst="rect">
+                      <a:avLst/>
+                    </a:prstGeom>
+                    <a:ln>
+                      <a:noFill/>
+                    </a:ln>
+                    <a:extLst>
+                      <a:ext uri="{53640926-AAD7-44D8-BBD7-CCE9431645EC}">
+                        <a14:shadowObscured xmlns:a14="http://schemas.microsoft.com/office/drawing/2010/main"/>
+                      </a:ext>
+                    </a:extLst>
+                  </pic:spPr>
+                </pic:pic>
+              </a:graphicData>
+            </a:graphic>
+            <wp14:sizeRelH relativeFrom="page">
+              <wp14:pctWidth>0</wp14:pctWidth>
+            </wp14:sizeRelH>
+            <wp14:sizeRelV relativeFrom="page">
+              <wp14:pctHeight>0</wp14:pctHeight>
+            </wp14:sizeRelV>
+          </wp:anchor>
+        </w:drawing>
+      </w:r>
+    </w:p>
+    <w:p>
+      <w:pPr>
+        <w:jc w:val="both"/>
+      </w:pPr>
+    </w:p>
+    <w:p>
+      <w:pPr>
+        <w:jc w:val="both"/>
+      </w:pPr>
+    </w:p>
+    <w:p>
+      <w:pPr>
+        <w:jc w:val="both"/>
+      </w:pPr>
+    </w:p>
+    <w:p>
+      <w:pPr>
+        <w:jc w:val="both"/>
+      </w:pPr>
+    </w:p>
+    <w:p>
+      <w:pPr>
+        <w:jc w:val="both"/>
+      </w:pPr>
+    </w:p>
+    <w:p>
+      <w:pPr>
+        <w:jc w:val="both"/>
+      </w:pPr>
+    </w:p>
+    <w:p>
+      <w:pPr>
+        <w:jc w:val="both"/>
+      </w:pPr>
+    </w:p>
+    <w:p>
+      <w:pPr>
+        <w:jc w:val="both"/>
+      </w:pPr>
+    </w:p>
+    <w:p>
+      <w:pPr>
+        <w:jc w:val="both"/>
+      </w:pPr>
+    </w:p>
+    <w:p>
+      <w:pPr>
+        <w:jc w:val="both"/>
+      </w:pPr>
+    </w:p>
+    <w:p>
+      <w:pPr>
+        <w:jc w:val="both"/>
+      </w:pPr>
+    </w:p>
+    <w:p>
+      <w:pPr>
+        <w:jc w:val="both"/>
+      </w:pPr>
+      <w:r>
+        <w:t xml:space="preserve">From this menu, you have the ability to edit almost every aspect of the website. Updating the various is a fairly repetitive process, so in this documentation, we will cover it for one page. We will update the homepage in this documentation. If you have any queries about updating any other page, please contact the website administrator. </w:t>
+      </w:r>
+    </w:p>
+    <w:p>
+      <w:pPr>
+        <w:pStyle w:val="Heading3"/>
+        <w:jc w:val="both"/>
+      </w:pPr>
+    </w:p>
+    <w:p>
+      <w:pPr>
+        <w:pStyle w:val="Heading3"/>
+        <w:jc w:val="both"/>
+      </w:pPr>
+      <w:r>
+        <w:t>Updating the Homepage</w:t>
+      </w:r>
+    </w:p>
+    <w:p>
+      <w:pPr>
+        <w:jc w:val="both"/>
+      </w:pPr>
+    </w:p>
+    <w:p>
+      <w:pPr>
+        <w:jc w:val="both"/>
+      </w:pPr>
+      <w:r>
+        <w:t>To update the homepage,</w:t>
+      </w:r>
+      <w:r>
+        <w:t xml:space="preserve"> click on the Homepage button, either on the side menu, or on the main page. You will then be directed to the edit page as shown below.</w:t>
+      </w:r>
+    </w:p>
+    <w:p>
+      <w:pPr>
+        <w:jc w:val="both"/>
+      </w:pPr>
+      <w:r>
+        <w:rPr>
+          <w:noProof/>
+          <w:lang w:eastAsia="en-GB"/>
+        </w:rPr>
+        <w:drawing>
+          <wp:anchor distT="0" distB="0" distL="114300" distR="114300" simplePos="0" relativeHeight="251592192" behindDoc="1" locked="0" layoutInCell="1" allowOverlap="1" wp14:anchorId="6B3848B8" wp14:editId="694AB666">
+            <wp:simplePos x="0" y="0"/>
+            <wp:positionH relativeFrom="column">
+              <wp:posOffset>643255</wp:posOffset>
+            </wp:positionH>
+            <wp:positionV relativeFrom="paragraph">
+              <wp:posOffset>81737</wp:posOffset>
+            </wp:positionV>
+            <wp:extent cx="3860800" cy="2216150"/>
+            <wp:effectExtent l="0" t="0" r="6350" b="0"/>
+            <wp:wrapTight wrapText="bothSides">
+              <wp:wrapPolygon edited="0">
+                <wp:start x="0" y="0"/>
+                <wp:lineTo x="0" y="21352"/>
+                <wp:lineTo x="21529" y="21352"/>
+                <wp:lineTo x="21529" y="0"/>
+                <wp:lineTo x="0" y="0"/>
+              </wp:wrapPolygon>
+            </wp:wrapTight>
+            <wp:docPr id="9" name="Picture 9"/>
+            <wp:cNvGraphicFramePr>
+              <a:graphicFrameLocks xmlns:a="http://schemas.openxmlformats.org/drawingml/2006/main" noChangeAspect="1"/>
+            </wp:cNvGraphicFramePr>
+            <a:graphic xmlns:a="http://schemas.openxmlformats.org/drawingml/2006/main">
+              <a:graphicData uri="http://schemas.openxmlformats.org/drawingml/2006/picture">
+                <pic:pic xmlns:pic="http://schemas.openxmlformats.org/drawingml/2006/picture">
+                  <pic:nvPicPr>
+                    <pic:cNvPr id="1" name=""/>
+                    <pic:cNvPicPr/>
+                  </pic:nvPicPr>
+                  <pic:blipFill rotWithShape="1">
+                    <a:blip r:embed="rId11" cstate="print">
+                      <a:extLst>
+                        <a:ext uri="{28A0092B-C50C-407E-A947-70E740481C1C}">
+                          <a14:useLocalDpi xmlns:a14="http://schemas.microsoft.com/office/drawing/2010/main" val="0"/>
+                        </a:ext>
+                      </a:extLst>
+                    </a:blip>
+                    <a:srcRect l="16286" t="9848" r="16353" b="21409"/>
+                    <a:stretch/>
+                  </pic:blipFill>
+                  <pic:spPr bwMode="auto">
+                    <a:xfrm>
+                      <a:off x="0" y="0"/>
+                      <a:ext cx="3860800" cy="2216150"/>
+                    </a:xfrm>
+                    <a:prstGeom prst="rect">
+                      <a:avLst/>
+                    </a:prstGeom>
+                    <a:ln>
+                      <a:noFill/>
+                    </a:ln>
+                    <a:extLst>
+                      <a:ext uri="{53640926-AAD7-44D8-BBD7-CCE9431645EC}">
+                        <a14:shadowObscured xmlns:a14="http://schemas.microsoft.com/office/drawing/2010/main"/>
+                      </a:ext>
+                    </a:extLst>
+                  </pic:spPr>
+                </pic:pic>
+              </a:graphicData>
+            </a:graphic>
+            <wp14:sizeRelH relativeFrom="page">
+              <wp14:pctWidth>0</wp14:pctWidth>
+            </wp14:sizeRelH>
+            <wp14:sizeRelV relativeFrom="page">
+              <wp14:pctHeight>0</wp14:pctHeight>
+            </wp14:sizeRelV>
+          </wp:anchor>
+        </w:drawing>
+      </w:r>
+      <w:r>
+        <w:t xml:space="preserve"> </w:t>
+      </w:r>
+    </w:p>
+    <w:p>
+      <w:pPr>
+        <w:jc w:val="both"/>
+      </w:pPr>
+    </w:p>
+    <w:p>
+      <w:pPr>
+        <w:jc w:val="both"/>
+      </w:pPr>
+    </w:p>
+    <w:p>
+      <w:pPr>
+        <w:jc w:val="both"/>
+      </w:pPr>
+    </w:p>
+    <w:p>
+      <w:pPr>
+        <w:jc w:val="both"/>
+      </w:pPr>
+    </w:p>
+    <w:p>
+      <w:pPr>
+        <w:jc w:val="both"/>
+      </w:pPr>
+    </w:p>
+    <w:p>
+      <w:pPr>
+        <w:jc w:val="both"/>
+      </w:pPr>
+    </w:p>
+    <w:p>
+      <w:pPr>
+        <w:jc w:val="both"/>
+      </w:pPr>
+    </w:p>
+    <w:p>
+      <w:pPr>
+        <w:jc w:val="both"/>
+      </w:pPr>
+    </w:p>
+    <w:p>
+      <w:pPr>
+        <w:jc w:val="both"/>
+      </w:pPr>
+      <w:r>
+        <w:lastRenderedPageBreak/>
+        <w:t>Through the administration menu, you have the ability to “Add”, “Edit” or “Delete” a record for every page. This document will describe the process of doing each of these for the homepage.</w:t>
+      </w:r>
+    </w:p>
+    <w:p>
+      <w:pPr>
+        <w:pStyle w:val="Heading4"/>
+        <w:jc w:val="both"/>
+      </w:pPr>
+      <w:r>
+        <w:t>Adding a Homepage Record</w:t>
+      </w:r>
+    </w:p>
+    <w:p>
+      <w:pPr>
+        <w:pStyle w:val="Heading4"/>
+        <w:jc w:val="both"/>
+      </w:pPr>
+    </w:p>
+    <w:p>
+      <w:pPr>
+        <w:jc w:val="both"/>
+      </w:pPr>
+      <w:r>
+        <w:t xml:space="preserve"> To add a homepage record, click “New” from the menu.</w:t>
+      </w:r>
+    </w:p>
+    <w:p>
+      <w:pPr>
+        <w:jc w:val="both"/>
+      </w:pPr>
+      <w:r>
+        <w:rPr>
+          <w:noProof/>
+          <w:lang w:eastAsia="en-GB"/>
+        </w:rPr>
+        <mc:AlternateContent>
+          <mc:Choice Requires="wpg">
+            <w:drawing>
+              <wp:anchor distT="0" distB="0" distL="114300" distR="114300" simplePos="0" relativeHeight="251650560" behindDoc="0" locked="0" layoutInCell="1" allowOverlap="1">
+                <wp:simplePos x="0" y="0"/>
+                <wp:positionH relativeFrom="column">
+                  <wp:posOffset>439947</wp:posOffset>
+                </wp:positionH>
+                <wp:positionV relativeFrom="paragraph">
+                  <wp:posOffset>235585</wp:posOffset>
+                </wp:positionV>
+                <wp:extent cx="4237355" cy="2503637"/>
+                <wp:effectExtent l="0" t="0" r="0" b="30480"/>
+                <wp:wrapNone/>
+                <wp:docPr id="29" name="Group 29"/>
+                <wp:cNvGraphicFramePr/>
+                <a:graphic xmlns:a="http://schemas.openxmlformats.org/drawingml/2006/main">
+                  <a:graphicData uri="http://schemas.microsoft.com/office/word/2010/wordprocessingGroup">
+                    <wpg:wgp>
+                      <wpg:cNvGrpSpPr/>
+                      <wpg:grpSpPr>
+                        <a:xfrm>
+                          <a:off x="0" y="0"/>
+                          <a:ext cx="4237355" cy="2503637"/>
+                          <a:chOff x="0" y="0"/>
+                          <a:chExt cx="4237355" cy="2503637"/>
+                        </a:xfrm>
+                      </wpg:grpSpPr>
+                      <pic:pic xmlns:pic="http://schemas.openxmlformats.org/drawingml/2006/picture">
+                        <pic:nvPicPr>
+                          <pic:cNvPr id="11" name="Picture 11"/>
+                          <pic:cNvPicPr>
+                            <a:picLocks noChangeAspect="1"/>
+                          </pic:cNvPicPr>
+                        </pic:nvPicPr>
+                        <pic:blipFill rotWithShape="1">
+                          <a:blip r:embed="rId11" cstate="print">
+                            <a:extLst>
+                              <a:ext uri="{28A0092B-C50C-407E-A947-70E740481C1C}">
+                                <a14:useLocalDpi xmlns:a14="http://schemas.microsoft.com/office/drawing/2010/main" val="0"/>
+                              </a:ext>
+                            </a:extLst>
+                          </a:blip>
+                          <a:srcRect l="16286" t="9848" r="16353" b="21409"/>
+                          <a:stretch/>
+                        </pic:blipFill>
+                        <pic:spPr bwMode="auto">
+                          <a:xfrm>
+                            <a:off x="0" y="0"/>
+                            <a:ext cx="4237355" cy="2432050"/>
+                          </a:xfrm>
+                          <a:prstGeom prst="rect">
+                            <a:avLst/>
+                          </a:prstGeom>
+                          <a:ln>
+                            <a:noFill/>
+                          </a:ln>
+                          <a:extLst>
+                            <a:ext uri="{53640926-AAD7-44D8-BBD7-CCE9431645EC}">
+                              <a14:shadowObscured xmlns:a14="http://schemas.microsoft.com/office/drawing/2010/main"/>
+                            </a:ext>
+                          </a:extLst>
+                        </pic:spPr>
+                      </pic:pic>
+                      <wps:wsp>
+                        <wps:cNvPr id="16" name="Oval 16"/>
+                        <wps:cNvSpPr/>
+                        <wps:spPr>
+                          <a:xfrm>
+                            <a:off x="2406770" y="2208362"/>
+                            <a:ext cx="704850" cy="295275"/>
+                          </a:xfrm>
+                          <a:prstGeom prst="ellipse">
+                            <a:avLst/>
+                          </a:prstGeom>
+                          <a:noFill/>
+                          <a:ln w="76200">
+                            <a:solidFill>
+                              <a:srgbClr val="C00000"/>
+                            </a:solidFill>
+                          </a:ln>
+                        </wps:spPr>
+                        <wps:style>
+                          <a:lnRef idx="2">
+                            <a:schemeClr val="accent1">
+                              <a:shade val="50000"/>
+                            </a:schemeClr>
+                          </a:lnRef>
+                          <a:fillRef idx="1">
+                            <a:schemeClr val="accent1"/>
+                          </a:fillRef>
+                          <a:effectRef idx="0">
+                            <a:schemeClr val="accent1"/>
+                          </a:effectRef>
+                          <a:fontRef idx="minor">
+                            <a:schemeClr val="lt1"/>
+                          </a:fontRef>
+                        </wps:style>
+                        <wps:bodyPr rot="0" spcFirstLastPara="0" vertOverflow="overflow" horzOverflow="overflow" vert="horz" wrap="square" lIns="91440" tIns="45720" rIns="91440" bIns="45720" numCol="1" spcCol="0" rtlCol="0" fromWordArt="0" anchor="ctr" anchorCtr="0" forceAA="0" compatLnSpc="1">
+                          <a:prstTxWarp prst="textNoShape">
+                            <a:avLst/>
+                          </a:prstTxWarp>
+                          <a:noAutofit/>
+                        </wps:bodyPr>
+                      </wps:wsp>
+                    </wpg:wgp>
+                  </a:graphicData>
+                </a:graphic>
+              </wp:anchor>
+            </w:drawing>
+          </mc:Choice>
+          <mc:Fallback>
+            <w:pict>
+              <v:group w14:anchorId="508BC6EB" id="Group 29" o:spid="_x0000_s1026" style="position:absolute;margin-left:34.65pt;margin-top:18.55pt;width:333.65pt;height:197.15pt;z-index:251650560" coordsize="42373,25036" o:gfxdata="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">
+                <v:shapetype id="_x0000_t75" coordsize="21600,21600" o:spt="75" o:preferrelative="t" path="m@4@5l@4@11@9@11@9@5xe" filled="f" stroked="f">
+                  <v:stroke joinstyle="miter"/>
+                  <v:formulas>
+                    <v:f eqn="if lineDrawn pixelLineWidth 0"/>
+                    <v:f eqn="sum @0 1 0"/>
+                    <v:f eqn="sum 0 0 @1"/>
+                    <v:f eqn="prod @2 1 2"/>
+                    <v:f eqn="prod @3 21600 pixelWidth"/>
+                    <v:f eqn="prod @3 21600 pixelHeight"/>
+                    <v:f eqn="sum @0 0 1"/>
+                    <v:f eqn="prod @6 1 2"/>
+                    <v:f eqn="prod @7 21600 pixelWidth"/>
+                    <v:f eqn="sum @8 21600 0"/>
+                    <v:f eqn="prod @7 21600 pixelHeight"/>
+                    <v:f eqn="sum @10 21600 0"/>
+                  </v:formulas>
+                  <v:path o:extrusionok="f" gradientshapeok="t" o:connecttype="rect"/>
+                  <o:lock v:ext="edit" aspectratio="t"/>
+                </v:shapetype>
+                <v:shape id="Picture 11" o:spid="_x0000_s1027" type="#_x0000_t75" style="position:absolute;width:42373;height:24320;visibility:visible;mso-wrap-style:square" o:gfxdata="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">
+                  <v:imagedata r:id="rId12" o:title="" croptop="6454f" cropbottom="14031f" cropleft="10673f" cropright="10717f"/>
+                  <v:path arrowok="t"/>
+                </v:shape>
+                <v:oval id="Oval 16" o:spid="_x0000_s1028" style="position:absolute;left:24067;top:22083;width:7049;height:2953;visibility:visible;mso-wrap-style:square;v-text-anchor:middle" o:gfxdata="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" filled="f" strokecolor="#c00000" strokeweight="6pt">
+                  <v:stroke joinstyle="miter"/>
+                </v:oval>
+              </v:group>
+            </w:pict>
+          </mc:Fallback>
+        </mc:AlternateContent>
+      </w:r>
+    </w:p>
+    <w:p>
+      <w:pPr>
+        <w:jc w:val="both"/>
+      </w:pPr>
+    </w:p>
+    <w:p>
+      <w:pPr>
+        <w:jc w:val="both"/>
+      </w:pPr>
+    </w:p>
+    <w:p>
+      <w:pPr>
+        <w:jc w:val="both"/>
+      </w:pPr>
+    </w:p>
+    <w:p>
+      <w:pPr>
+        <w:jc w:val="both"/>
+      </w:pPr>
+    </w:p>
+    <w:p>
+      <w:pPr>
+        <w:jc w:val="both"/>
+      </w:pPr>
+    </w:p>
+    <w:p>
+      <w:pPr>
+        <w:jc w:val="both"/>
+      </w:pPr>
+    </w:p>
+    <w:p>
+      <w:pPr>
+        <w:jc w:val="both"/>
+      </w:pPr>
+    </w:p>
+    <w:p>
+      <w:pPr>
+        <w:jc w:val="both"/>
+      </w:pPr>
+    </w:p>
+    <w:p>
+      <w:pPr>
+        <w:jc w:val="both"/>
+      </w:pPr>
+    </w:p>
+    <w:p>
+      <w:pPr>
+        <w:jc w:val="both"/>
+      </w:pPr>
+    </w:p>
+    <w:p>
+      <w:pPr>
+        <w:jc w:val="both"/>
+      </w:pPr>
+      <w:r>
+        <w:rPr>
+          <w:noProof/>
+          <w:lang w:eastAsia="en-GB"/>
+        </w:rPr>
+        <mc:AlternateContent>
+          <mc:Choice Requires="wps">
+            <w:drawing>
+              <wp:anchor distT="0" distB="0" distL="114300" distR="114300" simplePos="0" relativeHeight="251664896" behindDoc="0" locked="0" layoutInCell="1" allowOverlap="1" wp14:anchorId="5D110BA5" wp14:editId="71F893D4">
+                <wp:simplePos x="0" y="0"/>
+                <wp:positionH relativeFrom="column">
+                  <wp:posOffset>4607153</wp:posOffset>
+                </wp:positionH>
+                <wp:positionV relativeFrom="paragraph">
+                  <wp:posOffset>5098535</wp:posOffset>
+                </wp:positionV>
+                <wp:extent cx="1423358" cy="785004"/>
+                <wp:effectExtent l="0" t="0" r="5715" b="0"/>
+                <wp:wrapNone/>
+                <wp:docPr id="22" name="Text Box 22"/>
+                <wp:cNvGraphicFramePr/>
+                <a:graphic xmlns:a="http://schemas.openxmlformats.org/drawingml/2006/main">
+                  <a:graphicData uri="http://schemas.microsoft.com/office/word/2010/wordprocessingShape">
+                    <wps:wsp>
+                      <wps:cNvSpPr txBox="1"/>
+                      <wps:spPr>
+                        <a:xfrm>
+                          <a:off x="0" y="0"/>
+                          <a:ext cx="1423358" cy="785004"/>
+                        </a:xfrm>
+                        <a:prstGeom prst="rect">
+                          <a:avLst/>
+                        </a:prstGeom>
+                        <a:solidFill>
+                          <a:schemeClr val="lt1"/>
+                        </a:solidFill>
+                        <a:ln w="6350">
+                          <a:noFill/>
+                        </a:ln>
+                        <a:effectLst/>
+                      </wps:spPr>
+                      <wps:style>
+                        <a:lnRef idx="0">
+                          <a:schemeClr val="accent1"/>
+                        </a:lnRef>
+                        <a:fillRef idx="0">
+                          <a:schemeClr val="accent1"/>
+                        </a:fillRef>
+                        <a:effectRef idx="0">
+                          <a:schemeClr val="accent1"/>
+                        </a:effectRef>
+                        <a:fontRef idx="minor">
+                          <a:schemeClr val="dk1"/>
+                        </a:fontRef>
+                      </wps:style>
+                      <wps:txbx>
+                        <w:txbxContent>
+                          <w:p>
+                            <w:r>
+                              <w:t>Text Editor</w:t>
+                            </w:r>
+                          </w:p>
+                        </w:txbxContent>
+                      </wps:txbx>
+                      <wps:bodyPr rot="0" spcFirstLastPara="0" vertOverflow="overflow" horzOverflow="overflow" vert="horz" wrap="square" lIns="91440" tIns="45720" rIns="91440" bIns="45720" numCol="1" spcCol="0" rtlCol="0" fromWordArt="0" anchor="t" anchorCtr="0" forceAA="0" compatLnSpc="1">
+                        <a:prstTxWarp prst="textNoShape">
+                          <a:avLst/>
+                        </a:prstTxWarp>
+                        <a:noAutofit/>
+                      </wps:bodyPr>
+                    </wps:wsp>
+                  </a:graphicData>
+                </a:graphic>
+              </wp:anchor>
+            </w:drawing>
+          </mc:Choice>
+          <mc:Fallback>
+            <w:pict>
+              <v:shape w14:anchorId="5D110BA5" id="Text Box 22" o:spid="_x0000_s1030" type="#_x0000_t202" style="position:absolute;left:0;text-align:left;margin-left:362.75pt;margin-top:401.45pt;width:112.1pt;height:61.8pt;z-index:251664896;visibility:visible;mso-wrap-style:square;mso-wrap-distance-left:9pt;mso-wrap-distance-top:0;mso-wrap-distance-right:9pt;mso-wrap-distance-bottom:0;mso-position-horizontal:absolute;mso-position-horizontal-relative:text;mso-position-vertical:absolute;mso-position-vertical-relative:text;v-text-anchor:top" o:gfxdata="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" fillcolor="white [3201]" stroked="f" strokeweight=".5pt">
+                <v:textbox>
+                  <w:txbxContent>
+                    <w:p>
+                      <w:r>
+                        <w:t>Text Editor</w:t>
+                      </w:r>
+                    </w:p>
+                  </w:txbxContent>
+                </v:textbox>
+              </v:shape>
+            </w:pict>
+          </mc:Fallback>
+        </mc:AlternateContent>
+      </w:r>
+      <w:r>
+        <w:rPr>
+          <w:noProof/>
+          <w:lang w:eastAsia="en-GB"/>
+        </w:rPr>
+        <mc:AlternateContent>
+          <mc:Choice Requires="wps">
+            <w:drawing>
+              <wp:anchor distT="0" distB="0" distL="114300" distR="114300" simplePos="0" relativeHeight="251662848" behindDoc="0" locked="0" layoutInCell="1" allowOverlap="1">
+                <wp:simplePos x="0" y="0"/>
+                <wp:positionH relativeFrom="column">
+                  <wp:posOffset>-603849</wp:posOffset>
+                </wp:positionH>
+                <wp:positionV relativeFrom="paragraph">
+                  <wp:posOffset>4520948</wp:posOffset>
+                </wp:positionV>
+                <wp:extent cx="1423358" cy="785004"/>
+                <wp:effectExtent l="0" t="0" r="5715" b="0"/>
+                <wp:wrapNone/>
+                <wp:docPr id="21" name="Text Box 21"/>
+                <wp:cNvGraphicFramePr/>
+                <a:graphic xmlns:a="http://schemas.openxmlformats.org/drawingml/2006/main">
+                  <a:graphicData uri="http://schemas.microsoft.com/office/word/2010/wordprocessingShape">
+                    <wps:wsp>
+                      <wps:cNvSpPr txBox="1"/>
+                      <wps:spPr>
+                        <a:xfrm>
+                          <a:off x="0" y="0"/>
+                          <a:ext cx="1423358" cy="785004"/>
+                        </a:xfrm>
+                        <a:prstGeom prst="rect">
+                          <a:avLst/>
+                        </a:prstGeom>
+                        <a:solidFill>
+                          <a:schemeClr val="lt1"/>
+                        </a:solidFill>
+                        <a:ln w="6350">
+                          <a:noFill/>
+                        </a:ln>
+                        <a:effectLst/>
+                      </wps:spPr>
+                      <wps:style>
+                        <a:lnRef idx="0">
+                          <a:schemeClr val="accent1"/>
+                        </a:lnRef>
+                        <a:fillRef idx="0">
+                          <a:schemeClr val="accent1"/>
+                        </a:fillRef>
+                        <a:effectRef idx="0">
+                          <a:schemeClr val="accent1"/>
+                        </a:effectRef>
+                        <a:fontRef idx="minor">
+                          <a:schemeClr val="dk1"/>
+                        </a:fontRef>
+                      </wps:style>
+                      <wps:txbx>
+                        <w:txbxContent>
+                          <w:p>
+                            <w:r>
+                              <w:t>Image Upload Button</w:t>
+                            </w:r>
+                          </w:p>
+                        </w:txbxContent>
+                      </wps:txbx>
+                      <wps:bodyPr rot="0" spcFirstLastPara="0" vertOverflow="overflow" horzOverflow="overflow" vert="horz" wrap="square" lIns="91440" tIns="45720" rIns="91440" bIns="45720" numCol="1" spcCol="0" rtlCol="0" fromWordArt="0" anchor="t" anchorCtr="0" forceAA="0" compatLnSpc="1">
+                        <a:prstTxWarp prst="textNoShape">
+                          <a:avLst/>
+                        </a:prstTxWarp>
+                        <a:noAutofit/>
+                      </wps:bodyPr>
+                    </wps:wsp>
+                  </a:graphicData>
+                </a:graphic>
+              </wp:anchor>
+            </w:drawing>
+          </mc:Choice>
+          <mc:Fallback>
+            <w:pict>
+              <v:shape id="Text Box 21" o:spid="_x0000_s1031" type="#_x0000_t202" style="position:absolute;left:0;text-align:left;margin-left:-47.55pt;margin-top:356pt;width:112.1pt;height:61.8pt;z-index:251662848;visibility:visible;mso-wrap-style:square;mso-wrap-distance-left:9pt;mso-wrap-distance-top:0;mso-wrap-distance-right:9pt;mso-wrap-distance-bottom:0;mso-position-horizontal:absolute;mso-position-horizontal-relative:text;mso-position-vertical:absolute;mso-position-vertical-relative:text;v-text-anchor:top" o:gfxdata="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" fillcolor="white [3201]" stroked="f" strokeweight=".5pt">
+                <v:textbox>
+                  <w:txbxContent>
+                    <w:p>
+                      <w:r>
+                        <w:t>Image Upload Button</w:t>
+                      </w:r>
+                    </w:p>
+                  </w:txbxContent>
+                </v:textbox>
+              </v:shape>
+            </w:pict>
+          </mc:Fallback>
+        </mc:AlternateContent>
+      </w:r>
+      <w:r>
+        <w:rPr>
+          <w:noProof/>
+          <w:lang w:eastAsia="en-GB"/>
+        </w:rPr>
+        <mc:AlternateContent>
+          <mc:Choice Requires="wps">
+            <w:drawing>
+              <wp:anchor distT="0" distB="0" distL="114300" distR="114300" simplePos="0" relativeHeight="251660800" behindDoc="0" locked="0" layoutInCell="1" allowOverlap="1" wp14:anchorId="18C46DDF" wp14:editId="42B7CBDF">
+                <wp:simplePos x="0" y="0"/>
+                <wp:positionH relativeFrom="column">
+                  <wp:posOffset>2346384</wp:posOffset>
+                </wp:positionH>
+                <wp:positionV relativeFrom="paragraph">
+                  <wp:posOffset>2830170</wp:posOffset>
+                </wp:positionV>
+                <wp:extent cx="2743859" cy="2121487"/>
+                <wp:effectExtent l="38100" t="38100" r="18415" b="31750"/>
+                <wp:wrapNone/>
+                <wp:docPr id="20" name="Straight Arrow Connector 20"/>
+                <wp:cNvGraphicFramePr/>
+                <a:graphic xmlns:a="http://schemas.openxmlformats.org/drawingml/2006/main">
+                  <a:graphicData uri="http://schemas.microsoft.com/office/word/2010/wordprocessingShape">
+                    <wps:wsp>
+                      <wps:cNvCnPr/>
+                      <wps:spPr>
+                        <a:xfrm flipH="1" flipV="1">
+                          <a:off x="0" y="0"/>
+                          <a:ext cx="2743859" cy="2121487"/>
+                        </a:xfrm>
+                        <a:prstGeom prst="straightConnector1">
+                          <a:avLst/>
+                        </a:prstGeom>
+                        <a:ln w="38100">
+                          <a:tailEnd type="triangle"/>
+                        </a:ln>
+                      </wps:spPr>
+                      <wps:style>
+                        <a:lnRef idx="1">
+                          <a:schemeClr val="accent1"/>
+                        </a:lnRef>
+                        <a:fillRef idx="0">
+                          <a:schemeClr val="accent1"/>
+                        </a:fillRef>
+                        <a:effectRef idx="0">
+                          <a:schemeClr val="accent1"/>
+                        </a:effectRef>
+                        <a:fontRef idx="minor">
+                          <a:schemeClr val="tx1"/>
+                        </a:fontRef>
+                      </wps:style>
+                      <wps:bodyPr/>
+                    </wps:wsp>
+                  </a:graphicData>
+                </a:graphic>
+                <wp14:sizeRelH relativeFrom="margin">
+                  <wp14:pctWidth>0</wp14:pctWidth>
+                </wp14:sizeRelH>
+                <wp14:sizeRelV relativeFrom="margin">
+                  <wp14:pctHeight>0</wp14:pctHeight>
+                </wp14:sizeRelV>
+              </wp:anchor>
+            </w:drawing>
+          </mc:Choice>
+          <mc:Fallback>
+            <w:pict>
+              <v:shapetype w14:anchorId="141A1504" id="_x0000_t32" coordsize="21600,21600" o:spt="32" o:oned="t" path="m,l21600,21600e" filled="f">
+                <v:path arrowok="t" fillok="f" o:connecttype="none"/>
+                <o:lock v:ext="edit" shapetype="t"/>
+              </v:shapetype>
+              <v:shape id="Straight Arrow Connector 20" o:spid="_x0000_s1026" type="#_x0000_t32" style="position:absolute;margin-left:184.75pt;margin-top:222.85pt;width:216.05pt;height:167.05pt;flip:x y;z-index:251660800;visibility:visible;mso-wrap-style:square;mso-width-percent:0;mso-height-percent:0;mso-wrap-distance-left:9pt;mso-wrap-distance-top:0;mso-wrap-distance-right:9pt;mso-wrap-distance-bottom:0;mso-position-horizontal:absolute;mso-position-horizontal-relative:text;mso-position-vertical:absolute;mso-position-vertical-relative:text;mso-width-percent:0;mso-height-percent:0;mso-width-relative:margin;mso-height-relative:margin" o:gfxdata="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" strokecolor="#5b9bd5 [3204]" strokeweight="3pt">
+                <v:stroke endarrow="block" joinstyle="miter"/>
+              </v:shape>
+            </w:pict>
+          </mc:Fallback>
+        </mc:AlternateContent>
+      </w:r>
+      <w:r>
+        <w:rPr>
+          <w:noProof/>
+          <w:lang w:eastAsia="en-GB"/>
+        </w:rPr>
+        <mc:AlternateContent>
+          <mc:Choice Requires="wps">
+            <w:drawing>
+              <wp:anchor distT="0" distB="0" distL="114300" distR="114300" simplePos="0" relativeHeight="251658752" behindDoc="0" locked="0" layoutInCell="1" allowOverlap="1">
+                <wp:simplePos x="0" y="0"/>
+                <wp:positionH relativeFrom="column">
+                  <wp:posOffset>8626</wp:posOffset>
+                </wp:positionH>
+                <wp:positionV relativeFrom="paragraph">
+                  <wp:posOffset>2209069</wp:posOffset>
+                </wp:positionV>
+                <wp:extent cx="1121111" cy="2199736"/>
+                <wp:effectExtent l="19050" t="38100" r="41275" b="10160"/>
+                <wp:wrapNone/>
+                <wp:docPr id="19" name="Straight Arrow Connector 19"/>
+                <wp:cNvGraphicFramePr/>
+                <a:graphic xmlns:a="http://schemas.openxmlformats.org/drawingml/2006/main">
+                  <a:graphicData uri="http://schemas.microsoft.com/office/word/2010/wordprocessingShape">
+                    <wps:wsp>
+                      <wps:cNvCnPr/>
+                      <wps:spPr>
+                        <a:xfrm flipV="1">
+                          <a:off x="0" y="0"/>
+                          <a:ext cx="1121111" cy="2199736"/>
+                        </a:xfrm>
+                        <a:prstGeom prst="straightConnector1">
+                          <a:avLst/>
+                        </a:prstGeom>
+                        <a:ln w="38100">
+                          <a:tailEnd type="triangle"/>
+                        </a:ln>
+                      </wps:spPr>
+                      <wps:style>
+                        <a:lnRef idx="1">
+                          <a:schemeClr val="accent1"/>
+                        </a:lnRef>
+                        <a:fillRef idx="0">
+                          <a:schemeClr val="accent1"/>
+                        </a:fillRef>
+                        <a:effectRef idx="0">
+                          <a:schemeClr val="accent1"/>
+                        </a:effectRef>
+                        <a:fontRef idx="minor">
+                          <a:schemeClr val="tx1"/>
+                        </a:fontRef>
+                      </wps:style>
+                      <wps:bodyPr/>
+                    </wps:wsp>
+                  </a:graphicData>
+                </a:graphic>
+                <wp14:sizeRelH relativeFrom="margin">
+                  <wp14:pctWidth>0</wp14:pctWidth>
+                </wp14:sizeRelH>
+                <wp14:sizeRelV relativeFrom="margin">
+                  <wp14:pctHeight>0</wp14:pctHeight>
+                </wp14:sizeRelV>
+              </wp:anchor>
+            </w:drawing>
+          </mc:Choice>
+          <mc:Fallback>
+            <w:pict>
+              <v:shape w14:anchorId="18FF119F" id="Straight Arrow Connector 19" o:spid="_x0000_s1026" type="#_x0000_t32" style="position:absolute;margin-left:.7pt;margin-top:173.95pt;width:88.3pt;height:173.2pt;flip:y;z-index:251658752;visibility:visible;mso-wrap-style:square;mso-width-percent:0;mso-height-percent:0;mso-wrap-distance-left:9pt;mso-wrap-distance-top:0;mso-wrap-distance-right:9pt;mso-wrap-distance-bottom:0;mso-position-horizontal:absolute;mso-position-horizontal-relative:text;mso-position-vertical:absolute;mso-position-vertical-relative:text;mso-width-percent:0;mso-height-percent:0;mso-width-relative:margin;mso-height-relative:margin" o:gfxdata="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" strokecolor="#5b9bd5 [3204]" strokeweight="3pt">
+                <v:stroke endarrow="block" joinstyle="miter"/>
+              </v:shape>
+            </w:pict>
+          </mc:Fallback>
+        </mc:AlternateContent>
+      </w:r>
+      <w:r>
+        <w:rPr>
+          <w:noProof/>
+          <w:lang w:eastAsia="en-GB"/>
+        </w:rPr>
+        <w:drawing>
+          <wp:anchor distT="0" distB="0" distL="114300" distR="114300" simplePos="0" relativeHeight="251656704" behindDoc="1" locked="0" layoutInCell="1" allowOverlap="1" wp14:anchorId="6CA4AD83" wp14:editId="04A17DDE">
+            <wp:simplePos x="0" y="0"/>
+            <wp:positionH relativeFrom="column">
+              <wp:posOffset>-422084</wp:posOffset>
+            </wp:positionH>
+            <wp:positionV relativeFrom="paragraph">
+              <wp:posOffset>1035518</wp:posOffset>
+            </wp:positionV>
+            <wp:extent cx="6889152" cy="3079631"/>
+            <wp:effectExtent l="0" t="0" r="6985" b="6985"/>
+            <wp:wrapTight wrapText="bothSides">
+              <wp:wrapPolygon edited="0">
+                <wp:start x="0" y="0"/>
+                <wp:lineTo x="0" y="21515"/>
+                <wp:lineTo x="21562" y="21515"/>
+                <wp:lineTo x="21562" y="0"/>
+                <wp:lineTo x="0" y="0"/>
+              </wp:wrapPolygon>
+            </wp:wrapTight>
+            <wp:docPr id="18" name="Picture 18"/>
+            <wp:cNvGraphicFramePr>
+              <a:graphicFrameLocks xmlns:a="http://schemas.openxmlformats.org/drawingml/2006/main" noChangeAspect="1"/>
+            </wp:cNvGraphicFramePr>
+            <a:graphic xmlns:a="http://schemas.openxmlformats.org/drawingml/2006/main">
+              <a:graphicData uri="http://schemas.openxmlformats.org/drawingml/2006/picture">
+                <pic:pic xmlns:pic="http://schemas.openxmlformats.org/drawingml/2006/picture">
+                  <pic:nvPicPr>
+                    <pic:cNvPr id="1" name=""/>
+                    <pic:cNvPicPr/>
+                  </pic:nvPicPr>
+                  <pic:blipFill rotWithShape="1">
+                    <a:blip r:embed="rId13" cstate="print">
+                      <a:extLst>
+                        <a:ext uri="{28A0092B-C50C-407E-A947-70E740481C1C}">
+                          <a14:useLocalDpi xmlns:a14="http://schemas.microsoft.com/office/drawing/2010/main" val="0"/>
+                        </a:ext>
+                      </a:extLst>
+                    </a:blip>
+                    <a:srcRect l="16707" t="9633" r="16314" b="37108"/>
+                    <a:stretch/>
+                  </pic:blipFill>
+                  <pic:spPr bwMode="auto">
+                    <a:xfrm>
+                      <a:off x="0" y="0"/>
+                      <a:ext cx="6889152" cy="3079631"/>
+                    </a:xfrm>
+                    <a:prstGeom prst="rect">
+                      <a:avLst/>
+                    </a:prstGeom>
+                    <a:ln>
+                      <a:noFill/>
+                    </a:ln>
+                    <a:extLst>
+                      <a:ext uri="{53640926-AAD7-44D8-BBD7-CCE9431645EC}">
+                        <a14:shadowObscured xmlns:a14="http://schemas.microsoft.com/office/drawing/2010/main"/>
+                      </a:ext>
+                    </a:extLst>
+                  </pic:spPr>
+                </pic:pic>
+              </a:graphicData>
+            </a:graphic>
+            <wp14:sizeRelH relativeFrom="page">
+              <wp14:pctWidth>0</wp14:pctWidth>
+            </wp14:sizeRelH>
+            <wp14:sizeRelV relativeFrom="page">
+              <wp14:pctHeight>0</wp14:pctHeight>
+            </wp14:sizeRelV>
+          </wp:anchor>
+        </w:drawing>
+      </w:r>
+      <w:r>
+        <w:t xml:space="preserve">You are then directed to a new page, where you can add a new record. The page consists of a button allowing you to upload an image, as well as a text editor which allows advanced formatting of text, such as underlining text and adding bullet points.  </w:t>
+      </w:r>
+    </w:p>
+    <w:p>
+      <w:pPr>
+        <w:jc w:val="both"/>
+      </w:pPr>
+      <w:r>
+        <w:br w:type="page"/>
+      </w:r>
+    </w:p>
+    <w:p>
+      <w:pPr>
+        <w:jc w:val="both"/>
+      </w:pPr>
+      <w:r>
+        <w:rPr>
+          <w:noProof/>
+          <w:lang w:eastAsia="en-GB"/>
+        </w:rPr>
+        <w:lastRenderedPageBreak/>
+        <w:drawing>
+          <wp:anchor distT="0" distB="0" distL="114300" distR="114300" simplePos="0" relativeHeight="251667968" behindDoc="1" locked="0" layoutInCell="1" allowOverlap="1" wp14:anchorId="2BFB9C9D" wp14:editId="6EB3FE69">
+            <wp:simplePos x="0" y="0"/>
+            <wp:positionH relativeFrom="column">
+              <wp:posOffset>103517</wp:posOffset>
+            </wp:positionH>
+            <wp:positionV relativeFrom="paragraph">
+              <wp:posOffset>466090</wp:posOffset>
+            </wp:positionV>
+            <wp:extent cx="5731510" cy="3462655"/>
+            <wp:effectExtent l="0" t="0" r="2540" b="4445"/>
+            <wp:wrapTight wrapText="bothSides">
+              <wp:wrapPolygon edited="0">
+                <wp:start x="0" y="0"/>
+                <wp:lineTo x="0" y="21509"/>
+                <wp:lineTo x="21538" y="21509"/>
+                <wp:lineTo x="21538" y="0"/>
+                <wp:lineTo x="0" y="0"/>
+              </wp:wrapPolygon>
+            </wp:wrapTight>
+            <wp:docPr id="23" name="Picture 23"/>
+            <wp:cNvGraphicFramePr>
+              <a:graphicFrameLocks xmlns:a="http://schemas.openxmlformats.org/drawingml/2006/main" noChangeAspect="1"/>
+            </wp:cNvGraphicFramePr>
+            <a:graphic xmlns:a="http://schemas.openxmlformats.org/drawingml/2006/main">
+              <a:graphicData uri="http://schemas.openxmlformats.org/drawingml/2006/picture">
+                <pic:pic xmlns:pic="http://schemas.openxmlformats.org/drawingml/2006/picture">
+                  <pic:nvPicPr>
+                    <pic:cNvPr id="1" name=""/>
+                    <pic:cNvPicPr/>
+                  </pic:nvPicPr>
+                  <pic:blipFill>
+                    <a:blip r:embed="rId14">
+                      <a:extLst>
+                        <a:ext uri="{28A0092B-C50C-407E-A947-70E740481C1C}">
+                          <a14:useLocalDpi xmlns:a14="http://schemas.microsoft.com/office/drawing/2010/main" val="0"/>
+                        </a:ext>
+                      </a:extLst>
+                    </a:blip>
+                    <a:stretch>
+                      <a:fillRect/>
+                    </a:stretch>
+                  </pic:blipFill>
+                  <pic:spPr>
+                    <a:xfrm>
+                      <a:off x="0" y="0"/>
+                      <a:ext cx="5731510" cy="3462655"/>
+                    </a:xfrm>
+                    <a:prstGeom prst="rect">
+                      <a:avLst/>
+                    </a:prstGeom>
+                  </pic:spPr>
+                </pic:pic>
+              </a:graphicData>
+            </a:graphic>
+            <wp14:sizeRelH relativeFrom="page">
+              <wp14:pctWidth>0</wp14:pctWidth>
+            </wp14:sizeRelH>
+            <wp14:sizeRelV relativeFrom="page">
+              <wp14:pctHeight>0</wp14:pctHeight>
+            </wp14:sizeRelV>
+          </wp:anchor>
+        </w:drawing>
+      </w:r>
+      <w:r>
+        <w:t>We will change the homepage to include a new image and some text using bullet points. To change the image, simply click on the image upload button.</w:t>
+      </w:r>
+    </w:p>
+    <w:p>
+      <w:pPr>
+        <w:jc w:val="both"/>
+      </w:pPr>
+      <w:r>
+        <w:rPr>
+          <w:noProof/>
+          <w:lang w:eastAsia="en-GB"/>
+        </w:rPr>
+        <mc:AlternateContent>
+          <mc:Choice Requires="wps">
+            <w:drawing>
+              <wp:anchor distT="0" distB="0" distL="114300" distR="114300" simplePos="0" relativeHeight="251679232" behindDoc="0" locked="0" layoutInCell="1" allowOverlap="1" wp14:anchorId="4A6F95EE" wp14:editId="35D7B410">
+                <wp:simplePos x="0" y="0"/>
+                <wp:positionH relativeFrom="column">
+                  <wp:posOffset>2889837</wp:posOffset>
+                </wp:positionH>
+                <wp:positionV relativeFrom="paragraph">
+                  <wp:posOffset>1107332</wp:posOffset>
+                </wp:positionV>
+                <wp:extent cx="1802921" cy="1777042"/>
+                <wp:effectExtent l="38100" t="38100" r="26035" b="13970"/>
+                <wp:wrapNone/>
+                <wp:docPr id="25" name="Straight Arrow Connector 25"/>
+                <wp:cNvGraphicFramePr/>
+                <a:graphic xmlns:a="http://schemas.openxmlformats.org/drawingml/2006/main">
+                  <a:graphicData uri="http://schemas.microsoft.com/office/word/2010/wordprocessingShape">
+                    <wps:wsp>
+                      <wps:cNvCnPr/>
+                      <wps:spPr>
+                        <a:xfrm flipH="1" flipV="1">
+                          <a:off x="0" y="0"/>
+                          <a:ext cx="1802921" cy="1777042"/>
+                        </a:xfrm>
+                        <a:prstGeom prst="straightConnector1">
+                          <a:avLst/>
+                        </a:prstGeom>
+                        <a:ln w="38100">
+                          <a:tailEnd type="triangle"/>
+                        </a:ln>
+                      </wps:spPr>
+                      <wps:style>
+                        <a:lnRef idx="1">
+                          <a:schemeClr val="accent1"/>
+                        </a:lnRef>
+                        <a:fillRef idx="0">
+                          <a:schemeClr val="accent1"/>
+                        </a:fillRef>
+                        <a:effectRef idx="0">
+                          <a:schemeClr val="accent1"/>
+                        </a:effectRef>
+                        <a:fontRef idx="minor">
+                          <a:schemeClr val="tx1"/>
+                        </a:fontRef>
+                      </wps:style>
+                      <wps:bodyPr/>
+                    </wps:wsp>
+                  </a:graphicData>
+                </a:graphic>
+                <wp14:sizeRelH relativeFrom="margin">
+                  <wp14:pctWidth>0</wp14:pctWidth>
+                </wp14:sizeRelH>
+                <wp14:sizeRelV relativeFrom="margin">
+                  <wp14:pctHeight>0</wp14:pctHeight>
+                </wp14:sizeRelV>
+              </wp:anchor>
+            </w:drawing>
+          </mc:Choice>
+          <mc:Fallback>
+            <w:pict>
+              <v:shape w14:anchorId="39221214" id="Straight Arrow Connector 25" o:spid="_x0000_s1026" type="#_x0000_t32" style="position:absolute;margin-left:227.55pt;margin-top:87.2pt;width:141.95pt;height:139.9pt;flip:x y;z-index:251679232;visibility:visible;mso-wrap-style:square;mso-width-percent:0;mso-height-percent:0;mso-wrap-distance-left:9pt;mso-wrap-distance-top:0;mso-wrap-distance-right:9pt;mso-wrap-distance-bottom:0;mso-position-horizontal:absolute;mso-position-horizontal-relative:text;mso-position-vertical:absolute;mso-position-vertical-relative:text;mso-width-percent:0;mso-height-percent:0;mso-width-relative:margin;mso-height-relative:margin" o:gfxdata="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" strokecolor="#5b9bd5 [3204]" strokeweight="3pt">
+                <v:stroke endarrow="block" joinstyle="miter"/>
+              </v:shape>
+            </w:pict>
+          </mc:Fallback>
+        </mc:AlternateContent>
+      </w:r>
+      <w:r>
+        <w:rPr>
+          <w:noProof/>
+          <w:lang w:eastAsia="en-GB"/>
+        </w:rPr>
+        <w:drawing>
+          <wp:anchor distT="0" distB="0" distL="114300" distR="114300" simplePos="0" relativeHeight="251674112" behindDoc="1" locked="0" layoutInCell="1" allowOverlap="1" wp14:anchorId="01597ABB" wp14:editId="60C60EDB">
+            <wp:simplePos x="0" y="0"/>
+            <wp:positionH relativeFrom="column">
+              <wp:posOffset>-25939</wp:posOffset>
+            </wp:positionH>
+            <wp:positionV relativeFrom="paragraph">
+              <wp:posOffset>512445</wp:posOffset>
+            </wp:positionV>
+            <wp:extent cx="6016625" cy="2070100"/>
+            <wp:effectExtent l="0" t="0" r="3175" b="6350"/>
+            <wp:wrapTight wrapText="bothSides">
+              <wp:wrapPolygon edited="0">
+                <wp:start x="0" y="0"/>
+                <wp:lineTo x="0" y="21467"/>
+                <wp:lineTo x="21543" y="21467"/>
+                <wp:lineTo x="21543" y="0"/>
+                <wp:lineTo x="0" y="0"/>
+              </wp:wrapPolygon>
+            </wp:wrapTight>
+            <wp:docPr id="24" name="Picture 24"/>
+            <wp:cNvGraphicFramePr>
+              <a:graphicFrameLocks xmlns:a="http://schemas.openxmlformats.org/drawingml/2006/main" noChangeAspect="1"/>
+            </wp:cNvGraphicFramePr>
+            <a:graphic xmlns:a="http://schemas.openxmlformats.org/drawingml/2006/main">
+              <a:graphicData uri="http://schemas.openxmlformats.org/drawingml/2006/picture">
+                <pic:pic xmlns:pic="http://schemas.openxmlformats.org/drawingml/2006/picture">
+                  <pic:nvPicPr>
+                    <pic:cNvPr id="1" name=""/>
+                    <pic:cNvPicPr/>
+                  </pic:nvPicPr>
+                  <pic:blipFill rotWithShape="1">
+                    <a:blip r:embed="rId15" cstate="print">
+                      <a:extLst>
+                        <a:ext uri="{28A0092B-C50C-407E-A947-70E740481C1C}">
+                          <a14:useLocalDpi xmlns:a14="http://schemas.microsoft.com/office/drawing/2010/main" val="0"/>
+                        </a:ext>
+                      </a:extLst>
+                    </a:blip>
+                    <a:srcRect l="25555" t="36658" r="14952" b="26941"/>
+                    <a:stretch/>
+                  </pic:blipFill>
+                  <pic:spPr bwMode="auto">
+                    <a:xfrm>
+                      <a:off x="0" y="0"/>
+                      <a:ext cx="6016625" cy="2070100"/>
+                    </a:xfrm>
+                    <a:prstGeom prst="rect">
+                      <a:avLst/>
+                    </a:prstGeom>
+                    <a:ln>
+                      <a:noFill/>
+                    </a:ln>
+                    <a:extLst>
+                      <a:ext uri="{53640926-AAD7-44D8-BBD7-CCE9431645EC}">
+                        <a14:shadowObscured xmlns:a14="http://schemas.microsoft.com/office/drawing/2010/main"/>
+                      </a:ext>
+                    </a:extLst>
+                  </pic:spPr>
+                </pic:pic>
+              </a:graphicData>
+            </a:graphic>
+            <wp14:sizeRelH relativeFrom="page">
+              <wp14:pctWidth>0</wp14:pctWidth>
+            </wp14:sizeRelH>
+            <wp14:sizeRelV relativeFrom="page">
+              <wp14:pctHeight>0</wp14:pctHeight>
+            </wp14:sizeRelV>
+          </wp:anchor>
+        </w:drawing>
+      </w:r>
+      <w:r>
+        <w:t xml:space="preserve">From here, you can select what image you wish to upload. Once you are happy with your </w:t>
+      </w:r>
+      <w:r>
+        <w:t>selection, click open.</w:t>
+      </w:r>
+    </w:p>
+    <w:p>
+      <w:pPr>
+        <w:jc w:val="both"/>
+      </w:pPr>
+    </w:p>
+    <w:p>
+      <w:pPr>
+        <w:jc w:val="both"/>
+      </w:pPr>
+      <w:r>
+        <w:rPr>
+          <w:noProof/>
+          <w:lang w:eastAsia="en-GB"/>
+        </w:rPr>
+        <mc:AlternateContent>
+          <mc:Choice Requires="wps">
+            <w:drawing>
+              <wp:anchor distT="0" distB="0" distL="114300" distR="114300" simplePos="0" relativeHeight="251694592" behindDoc="0" locked="0" layoutInCell="1" allowOverlap="1" wp14:anchorId="77483BF7" wp14:editId="29317A21">
+                <wp:simplePos x="0" y="0"/>
+                <wp:positionH relativeFrom="column">
+                  <wp:posOffset>4622800</wp:posOffset>
+                </wp:positionH>
+                <wp:positionV relativeFrom="paragraph">
+                  <wp:posOffset>10028</wp:posOffset>
+                </wp:positionV>
+                <wp:extent cx="1423358" cy="785004"/>
+                <wp:effectExtent l="0" t="0" r="5715" b="0"/>
+                <wp:wrapNone/>
+                <wp:docPr id="26" name="Text Box 26"/>
+                <wp:cNvGraphicFramePr/>
+                <a:graphic xmlns:a="http://schemas.openxmlformats.org/drawingml/2006/main">
+                  <a:graphicData uri="http://schemas.microsoft.com/office/word/2010/wordprocessingShape">
+                    <wps:wsp>
+                      <wps:cNvSpPr txBox="1"/>
+                      <wps:spPr>
+                        <a:xfrm>
+                          <a:off x="0" y="0"/>
+                          <a:ext cx="1423358" cy="785004"/>
+                        </a:xfrm>
+                        <a:prstGeom prst="rect">
+                          <a:avLst/>
+                        </a:prstGeom>
+                        <a:solidFill>
+                          <a:schemeClr val="lt1"/>
+                        </a:solidFill>
+                        <a:ln w="6350">
+                          <a:noFill/>
+                        </a:ln>
+                        <a:effectLst/>
+                      </wps:spPr>
+                      <wps:style>
+                        <a:lnRef idx="0">
+                          <a:schemeClr val="accent1"/>
+                        </a:lnRef>
+                        <a:fillRef idx="0">
+                          <a:schemeClr val="accent1"/>
+                        </a:fillRef>
+                        <a:effectRef idx="0">
+                          <a:schemeClr val="accent1"/>
+                        </a:effectRef>
+                        <a:fontRef idx="minor">
+                          <a:schemeClr val="dk1"/>
+                        </a:fontRef>
+                      </wps:style>
+                      <wps:txbx>
+                        <w:txbxContent>
+                          <w:p>
+                            <w:r>
+                              <w:t>Bullet point icon</w:t>
+                            </w:r>
+                          </w:p>
+                        </w:txbxContent>
+                      </wps:txbx>
+                      <wps:bodyPr rot="0" spcFirstLastPara="0" vertOverflow="overflow" horzOverflow="overflow" vert="horz" wrap="square" lIns="91440" tIns="45720" rIns="91440" bIns="45720" numCol="1" spcCol="0" rtlCol="0" fromWordArt="0" anchor="t" anchorCtr="0" forceAA="0" compatLnSpc="1">
+                        <a:prstTxWarp prst="textNoShape">
+                          <a:avLst/>
+                        </a:prstTxWarp>
+                        <a:noAutofit/>
+                      </wps:bodyPr>
+                    </wps:wsp>
+                  </a:graphicData>
+                </a:graphic>
+              </wp:anchor>
+            </w:drawing>
+          </mc:Choice>
+          <mc:Fallback>
+            <w:pict>
+              <v:shape w14:anchorId="77483BF7" id="Text Box 26" o:spid="_x0000_s1032" type="#_x0000_t202" style="position:absolute;left:0;text-align:left;margin-left:364pt;margin-top:.8pt;width:112.1pt;height:61.8pt;z-index:251694592;visibility:visible;mso-wrap-style:square;mso-wrap-distance-left:9pt;mso-wrap-distance-top:0;mso-wrap-distance-right:9pt;mso-wrap-distance-bottom:0;mso-position-horizontal:absolute;mso-position-horizontal-relative:text;mso-position-vertical:absolute;mso-position-vertical-relative:text;v-text-anchor:top" o:gfxdata="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" fillcolor="white [3201]" stroked="f" strokeweight=".5pt">
+                <v:textbox>
+                  <w:txbxContent>
+                    <w:p>
+                      <w:r>
+                        <w:t>Bullet point icon</w:t>
+                      </w:r>
+                    </w:p>
+                  </w:txbxContent>
+                </v:textbox>
+              </v:shape>
+            </w:pict>
+          </mc:Fallback>
+        </mc:AlternateContent>
+      </w:r>
+    </w:p>
+    <w:p>
+      <w:pPr>
+        <w:jc w:val="both"/>
+      </w:pPr>
       <w:bookmarkStart w:id="0" w:name="_GoBack"/>
       <w:bookmarkEnd w:id="0"/>
     </w:p>
-    <w:p/>
+    <w:p>
+      <w:pPr>
+        <w:jc w:val="both"/>
+      </w:pPr>
+    </w:p>
+    <w:p>
+      <w:pPr>
+        <w:jc w:val="both"/>
+      </w:pPr>
+      <w:r>
+        <w:t>To</w:t>
+      </w:r>
+      <w:r>
+        <w:t xml:space="preserve"> </w:t>
+      </w:r>
+      <w:r>
+        <w:t>add the above text to the webpage, simply type it into the editor and click on the bullet point’s icon when needed.  Once you are happy with it</w:t>
+      </w:r>
+      <w:proofErr w:type="gramStart"/>
+      <w:r>
+        <w:t>,,</w:t>
+      </w:r>
+      <w:proofErr w:type="gramEnd"/>
+      <w:r>
+        <w:t xml:space="preserve"> click “Submit”. You will be informed that the record has been added successfully. </w:t>
+      </w:r>
+    </w:p>
+    <w:p>
+      <w:pPr>
+        <w:jc w:val="both"/>
+      </w:pPr>
+      <w:r>
+        <w:lastRenderedPageBreak/>
+        <w:t>Going back to the homepage, we can see that the new homepage record is appearing successfully on the homepage.</w:t>
+      </w:r>
+    </w:p>
+    <w:p>
+      <w:pPr>
+        <w:jc w:val="both"/>
+      </w:pPr>
+      <w:r>
+        <w:rPr>
+          <w:noProof/>
+          <w:lang w:eastAsia="en-GB"/>
+        </w:rPr>
+        <w:drawing>
+          <wp:anchor distT="0" distB="0" distL="114300" distR="114300" simplePos="0" relativeHeight="251698688" behindDoc="1" locked="0" layoutInCell="1" allowOverlap="1" wp14:anchorId="0DE58818" wp14:editId="39A2B64B">
+            <wp:simplePos x="0" y="0"/>
+            <wp:positionH relativeFrom="column">
+              <wp:posOffset>431321</wp:posOffset>
+            </wp:positionH>
+            <wp:positionV relativeFrom="paragraph">
+              <wp:posOffset>-3796</wp:posOffset>
+            </wp:positionV>
+            <wp:extent cx="4321834" cy="2527300"/>
+            <wp:effectExtent l="0" t="0" r="2540" b="6350"/>
+            <wp:wrapTight wrapText="bothSides">
+              <wp:wrapPolygon edited="0">
+                <wp:start x="0" y="0"/>
+                <wp:lineTo x="0" y="21491"/>
+                <wp:lineTo x="21517" y="21491"/>
+                <wp:lineTo x="21517" y="0"/>
+                <wp:lineTo x="0" y="0"/>
+              </wp:wrapPolygon>
+            </wp:wrapTight>
+            <wp:docPr id="27" name="Picture 27"/>
+            <wp:cNvGraphicFramePr>
+              <a:graphicFrameLocks xmlns:a="http://schemas.openxmlformats.org/drawingml/2006/main" noChangeAspect="1"/>
+            </wp:cNvGraphicFramePr>
+            <a:graphic xmlns:a="http://schemas.openxmlformats.org/drawingml/2006/main">
+              <a:graphicData uri="http://schemas.openxmlformats.org/drawingml/2006/picture">
+                <pic:pic xmlns:pic="http://schemas.openxmlformats.org/drawingml/2006/picture">
+                  <pic:nvPicPr>
+                    <pic:cNvPr id="1" name=""/>
+                    <pic:cNvPicPr/>
+                  </pic:nvPicPr>
+                  <pic:blipFill rotWithShape="1">
+                    <a:blip r:embed="rId16" cstate="print">
+                      <a:extLst>
+                        <a:ext uri="{28A0092B-C50C-407E-A947-70E740481C1C}">
+                          <a14:useLocalDpi xmlns:a14="http://schemas.microsoft.com/office/drawing/2010/main" val="0"/>
+                        </a:ext>
+                      </a:extLst>
+                    </a:blip>
+                    <a:srcRect l="13698" t="9633" r="10874" b="11951"/>
+                    <a:stretch/>
+                  </pic:blipFill>
+                  <pic:spPr bwMode="auto">
+                    <a:xfrm>
+                      <a:off x="0" y="0"/>
+                      <a:ext cx="4321834" cy="2527300"/>
+                    </a:xfrm>
+                    <a:prstGeom prst="rect">
+                      <a:avLst/>
+                    </a:prstGeom>
+                    <a:ln>
+                      <a:noFill/>
+                    </a:ln>
+                    <a:extLst>
+                      <a:ext uri="{53640926-AAD7-44D8-BBD7-CCE9431645EC}">
+                        <a14:shadowObscured xmlns:a14="http://schemas.microsoft.com/office/drawing/2010/main"/>
+                      </a:ext>
+                    </a:extLst>
+                  </pic:spPr>
+                </pic:pic>
+              </a:graphicData>
+            </a:graphic>
+            <wp14:sizeRelH relativeFrom="page">
+              <wp14:pctWidth>0</wp14:pctWidth>
+            </wp14:sizeRelH>
+            <wp14:sizeRelV relativeFrom="page">
+              <wp14:pctHeight>0</wp14:pctHeight>
+            </wp14:sizeRelV>
+          </wp:anchor>
+        </w:drawing>
+      </w:r>
+    </w:p>
+    <w:p>
+      <w:pPr>
+        <w:jc w:val="both"/>
+      </w:pPr>
+    </w:p>
+    <w:p>
+      <w:pPr>
+        <w:jc w:val="both"/>
+      </w:pPr>
+    </w:p>
+    <w:p>
+      <w:pPr>
+        <w:jc w:val="both"/>
+      </w:pPr>
+    </w:p>
+    <w:p>
+      <w:pPr>
+        <w:jc w:val="both"/>
+      </w:pPr>
+    </w:p>
+    <w:p>
+      <w:pPr>
+        <w:jc w:val="both"/>
+      </w:pPr>
+    </w:p>
+    <w:p>
+      <w:pPr>
+        <w:jc w:val="both"/>
+      </w:pPr>
+    </w:p>
+    <w:p>
+      <w:pPr>
+        <w:jc w:val="both"/>
+      </w:pPr>
+    </w:p>
+    <w:p>
+      <w:pPr>
+        <w:jc w:val="both"/>
+      </w:pPr>
+    </w:p>
+    <w:p>
+      <w:pPr>
+        <w:jc w:val="both"/>
+      </w:pPr>
+    </w:p>
+    <w:p>
+      <w:pPr>
+        <w:jc w:val="both"/>
+        <w:rPr>
+          <w:rFonts w:asciiTheme="majorHAnsi" w:eastAsiaTheme="majorEastAsia" w:hAnsiTheme="majorHAnsi" w:cstheme="majorBidi"/>
+          <w:i/>
+          <w:iCs/>
+          <w:color w:val="2E74B5" w:themeColor="accent1" w:themeShade="BF"/>
+        </w:rPr>
+      </w:pPr>
+      <w:r>
+        <w:br w:type="page"/>
+      </w:r>
+    </w:p>
+    <w:p>
+      <w:pPr>
+        <w:pStyle w:val="Heading4"/>
+        <w:jc w:val="both"/>
+      </w:pPr>
+      <w:r>
+        <w:lastRenderedPageBreak/>
+        <w:t>Updating the Homepage Record</w:t>
+      </w:r>
+    </w:p>
+    <w:p>
+      <w:pPr>
+        <w:jc w:val="both"/>
+      </w:pPr>
+    </w:p>
+    <w:p>
+      <w:pPr>
+        <w:jc w:val="both"/>
+      </w:pPr>
+      <w:r>
+        <w:t>To update the homepage, we click on the homepage menu.</w:t>
+      </w:r>
+    </w:p>
+    <w:p>
+      <w:pPr>
+        <w:jc w:val="both"/>
+      </w:pPr>
+    </w:p>
+    <w:p>
+      <w:pPr>
+        <w:jc w:val="both"/>
+      </w:pPr>
+      <w:r>
+        <w:rPr>
+          <w:noProof/>
+          <w:lang w:eastAsia="en-GB"/>
+        </w:rPr>
+        <w:drawing>
+          <wp:anchor distT="0" distB="0" distL="114300" distR="114300" simplePos="0" relativeHeight="251706880" behindDoc="1" locked="0" layoutInCell="1" allowOverlap="1" wp14:anchorId="63194FF2" wp14:editId="5D1CEA4D">
+            <wp:simplePos x="0" y="0"/>
+            <wp:positionH relativeFrom="column">
+              <wp:posOffset>603274</wp:posOffset>
+            </wp:positionH>
+            <wp:positionV relativeFrom="paragraph">
+              <wp:posOffset>23674</wp:posOffset>
+            </wp:positionV>
+            <wp:extent cx="4053840" cy="2406650"/>
+            <wp:effectExtent l="0" t="0" r="3810" b="0"/>
+            <wp:wrapTight wrapText="bothSides">
+              <wp:wrapPolygon edited="0">
+                <wp:start x="0" y="0"/>
+                <wp:lineTo x="0" y="21372"/>
+                <wp:lineTo x="21519" y="21372"/>
+                <wp:lineTo x="21519" y="0"/>
+                <wp:lineTo x="0" y="0"/>
+              </wp:wrapPolygon>
+            </wp:wrapTight>
+            <wp:docPr id="28" name="Picture 28"/>
+            <wp:cNvGraphicFramePr>
+              <a:graphicFrameLocks xmlns:a="http://schemas.openxmlformats.org/drawingml/2006/main" noChangeAspect="1"/>
+            </wp:cNvGraphicFramePr>
+            <a:graphic xmlns:a="http://schemas.openxmlformats.org/drawingml/2006/main">
+              <a:graphicData uri="http://schemas.openxmlformats.org/drawingml/2006/picture">
+                <pic:pic xmlns:pic="http://schemas.openxmlformats.org/drawingml/2006/picture">
+                  <pic:nvPicPr>
+                    <pic:cNvPr id="1" name=""/>
+                    <pic:cNvPicPr/>
+                  </pic:nvPicPr>
+                  <pic:blipFill rotWithShape="1">
+                    <a:blip r:embed="rId17" cstate="print">
+                      <a:extLst>
+                        <a:ext uri="{28A0092B-C50C-407E-A947-70E740481C1C}">
+                          <a14:useLocalDpi xmlns:a14="http://schemas.microsoft.com/office/drawing/2010/main" val="0"/>
+                        </a:ext>
+                      </a:extLst>
+                    </a:blip>
+                    <a:srcRect l="14902" t="9365" r="14350" b="15973"/>
+                    <a:stretch/>
+                  </pic:blipFill>
+                  <pic:spPr bwMode="auto">
+                    <a:xfrm>
+                      <a:off x="0" y="0"/>
+                      <a:ext cx="4053840" cy="2406650"/>
+                    </a:xfrm>
+                    <a:prstGeom prst="rect">
+                      <a:avLst/>
+                    </a:prstGeom>
+                    <a:ln>
+                      <a:noFill/>
+                    </a:ln>
+                    <a:extLst>
+                      <a:ext uri="{53640926-AAD7-44D8-BBD7-CCE9431645EC}">
+                        <a14:shadowObscured xmlns:a14="http://schemas.microsoft.com/office/drawing/2010/main"/>
+                      </a:ext>
+                    </a:extLst>
+                  </pic:spPr>
+                </pic:pic>
+              </a:graphicData>
+            </a:graphic>
+            <wp14:sizeRelH relativeFrom="page">
+              <wp14:pctWidth>0</wp14:pctWidth>
+            </wp14:sizeRelH>
+            <wp14:sizeRelV relativeFrom="page">
+              <wp14:pctHeight>0</wp14:pctHeight>
+            </wp14:sizeRelV>
+          </wp:anchor>
+        </w:drawing>
+      </w:r>
+    </w:p>
+    <w:p>
+      <w:pPr>
+        <w:jc w:val="both"/>
+      </w:pPr>
+    </w:p>
+    <w:p>
+      <w:pPr>
+        <w:jc w:val="both"/>
+      </w:pPr>
+    </w:p>
+    <w:p>
+      <w:pPr>
+        <w:jc w:val="both"/>
+      </w:pPr>
+    </w:p>
+    <w:p>
+      <w:pPr>
+        <w:jc w:val="both"/>
+      </w:pPr>
+    </w:p>
+    <w:p>
+      <w:pPr>
+        <w:jc w:val="both"/>
+      </w:pPr>
+    </w:p>
+    <w:p>
+      <w:pPr>
+        <w:jc w:val="both"/>
+      </w:pPr>
+    </w:p>
+    <w:p>
+      <w:pPr>
+        <w:jc w:val="both"/>
+      </w:pPr>
+      <w:r>
+        <w:rPr>
+          <w:noProof/>
+          <w:lang w:eastAsia="en-GB"/>
+        </w:rPr>
+        <mc:AlternateContent>
+          <mc:Choice Requires="wps">
+            <w:drawing>
+              <wp:anchor distT="0" distB="0" distL="114300" distR="114300" simplePos="0" relativeHeight="251716096" behindDoc="0" locked="0" layoutInCell="1" allowOverlap="1" wp14:anchorId="6C923102" wp14:editId="3F6F039A">
+                <wp:simplePos x="0" y="0"/>
+                <wp:positionH relativeFrom="column">
+                  <wp:posOffset>3640347</wp:posOffset>
+                </wp:positionH>
+                <wp:positionV relativeFrom="paragraph">
+                  <wp:posOffset>88864</wp:posOffset>
+                </wp:positionV>
+                <wp:extent cx="704850" cy="295220"/>
+                <wp:effectExtent l="0" t="0" r="0" b="0"/>
+                <wp:wrapNone/>
+                <wp:docPr id="30" name="Oval 30"/>
+                <wp:cNvGraphicFramePr/>
+                <a:graphic xmlns:a="http://schemas.openxmlformats.org/drawingml/2006/main">
+                  <a:graphicData uri="http://schemas.microsoft.com/office/word/2010/wordprocessingShape">
+                    <wps:wsp>
+                      <wps:cNvSpPr/>
+                      <wps:spPr>
+                        <a:xfrm>
+                          <a:off x="0" y="0"/>
+                          <a:ext cx="704850" cy="295220"/>
+                        </a:xfrm>
+                        <a:prstGeom prst="ellipse">
+                          <a:avLst/>
+                        </a:prstGeom>
+                        <a:noFill/>
+                        <a:ln w="76200">
+                          <a:solidFill>
+                            <a:srgbClr val="C00000"/>
+                          </a:solidFill>
+                        </a:ln>
+                      </wps:spPr>
+                      <wps:style>
+                        <a:lnRef idx="2">
+                          <a:schemeClr val="accent1">
+                            <a:shade val="50000"/>
+                          </a:schemeClr>
+                        </a:lnRef>
+                        <a:fillRef idx="1">
+                          <a:schemeClr val="accent1"/>
+                        </a:fillRef>
+                        <a:effectRef idx="0">
+                          <a:schemeClr val="accent1"/>
+                        </a:effectRef>
+                        <a:fontRef idx="minor">
+                          <a:schemeClr val="lt1"/>
+                        </a:fontRef>
+                      </wps:style>
+                      <wps:bodyPr rot="0" spcFirstLastPara="0" vertOverflow="overflow" horzOverflow="overflow" vert="horz" wrap="square" lIns="91440" tIns="45720" rIns="91440" bIns="45720" numCol="1" spcCol="0" rtlCol="0" fromWordArt="0" anchor="ctr" anchorCtr="0" forceAA="0" compatLnSpc="1">
+                        <a:prstTxWarp prst="textNoShape">
+                          <a:avLst/>
+                        </a:prstTxWarp>
+                        <a:noAutofit/>
+                      </wps:bodyPr>
+                    </wps:wsp>
+                  </a:graphicData>
+                </a:graphic>
+              </wp:anchor>
+            </w:drawing>
+          </mc:Choice>
+          <mc:Fallback>
+            <w:pict>
+              <v:oval w14:anchorId="34255F0D" id="Oval 30" o:spid="_x0000_s1026" style="position:absolute;margin-left:286.65pt;margin-top:7pt;width:55.5pt;height:23.25pt;z-index:251716096;visibility:visible;mso-wrap-style:square;mso-wrap-distance-left:9pt;mso-wrap-distance-top:0;mso-wrap-distance-right:9pt;mso-wrap-distance-bottom:0;mso-position-horizontal:absolute;mso-position-horizontal-relative:text;mso-position-vertical:absolute;mso-position-vertical-relative:text;v-text-anchor:middle" o:gfxdata="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" filled="f" strokecolor="#c00000" strokeweight="6pt">
+                <v:stroke joinstyle="miter"/>
+              </v:oval>
+            </w:pict>
+          </mc:Fallback>
+        </mc:AlternateContent>
+      </w:r>
+    </w:p>
+    <w:p>
+      <w:pPr>
+        <w:jc w:val="both"/>
+      </w:pPr>
+    </w:p>
+    <w:p>
+      <w:pPr>
+        <w:jc w:val="both"/>
+      </w:pPr>
+    </w:p>
+    <w:p>
+      <w:pPr>
+        <w:jc w:val="both"/>
+      </w:pPr>
+      <w:r>
+        <w:rPr>
+          <w:noProof/>
+          <w:lang w:eastAsia="en-GB"/>
+        </w:rPr>
+        <w:drawing>
+          <wp:anchor distT="0" distB="0" distL="114300" distR="114300" simplePos="0" relativeHeight="251724288" behindDoc="1" locked="0" layoutInCell="1" allowOverlap="1" wp14:anchorId="63C252E4" wp14:editId="30F2D4DA">
+            <wp:simplePos x="0" y="0"/>
+            <wp:positionH relativeFrom="column">
+              <wp:posOffset>34290</wp:posOffset>
+            </wp:positionH>
+            <wp:positionV relativeFrom="paragraph">
+              <wp:posOffset>492702</wp:posOffset>
+            </wp:positionV>
+            <wp:extent cx="5330825" cy="1841500"/>
+            <wp:effectExtent l="0" t="0" r="3175" b="6350"/>
+            <wp:wrapTight wrapText="bothSides">
+              <wp:wrapPolygon edited="0">
+                <wp:start x="0" y="0"/>
+                <wp:lineTo x="0" y="21451"/>
+                <wp:lineTo x="21536" y="21451"/>
+                <wp:lineTo x="21536" y="0"/>
+                <wp:lineTo x="0" y="0"/>
+              </wp:wrapPolygon>
+            </wp:wrapTight>
+            <wp:docPr id="32" name="Picture 32"/>
+            <wp:cNvGraphicFramePr>
+              <a:graphicFrameLocks xmlns:a="http://schemas.openxmlformats.org/drawingml/2006/main" noChangeAspect="1"/>
+            </wp:cNvGraphicFramePr>
+            <a:graphic xmlns:a="http://schemas.openxmlformats.org/drawingml/2006/main">
+              <a:graphicData uri="http://schemas.openxmlformats.org/drawingml/2006/picture">
+                <pic:pic xmlns:pic="http://schemas.openxmlformats.org/drawingml/2006/picture">
+                  <pic:nvPicPr>
+                    <pic:cNvPr id="1" name=""/>
+                    <pic:cNvPicPr/>
+                  </pic:nvPicPr>
+                  <pic:blipFill rotWithShape="1">
+                    <a:blip r:embed="rId18" cstate="print">
+                      <a:extLst>
+                        <a:ext uri="{28A0092B-C50C-407E-A947-70E740481C1C}">
+                          <a14:useLocalDpi xmlns:a14="http://schemas.microsoft.com/office/drawing/2010/main" val="0"/>
+                        </a:ext>
+                      </a:extLst>
+                    </a:blip>
+                    <a:srcRect l="23192" t="36391" r="18864" b="28017"/>
+                    <a:stretch/>
+                  </pic:blipFill>
+                  <pic:spPr bwMode="auto">
+                    <a:xfrm>
+                      <a:off x="0" y="0"/>
+                      <a:ext cx="5330825" cy="1841500"/>
+                    </a:xfrm>
+                    <a:prstGeom prst="rect">
+                      <a:avLst/>
+                    </a:prstGeom>
+                    <a:ln>
+                      <a:noFill/>
+                    </a:ln>
+                    <a:extLst>
+                      <a:ext uri="{53640926-AAD7-44D8-BBD7-CCE9431645EC}">
+                        <a14:shadowObscured xmlns:a14="http://schemas.microsoft.com/office/drawing/2010/main"/>
+                      </a:ext>
+                    </a:extLst>
+                  </pic:spPr>
+                </pic:pic>
+              </a:graphicData>
+            </a:graphic>
+            <wp14:sizeRelH relativeFrom="page">
+              <wp14:pctWidth>0</wp14:pctWidth>
+            </wp14:sizeRelH>
+            <wp14:sizeRelV relativeFrom="page">
+              <wp14:pctHeight>0</wp14:pctHeight>
+            </wp14:sizeRelV>
+          </wp:anchor>
+        </w:drawing>
+      </w:r>
+      <w:r>
+        <w:t>The page assumes that you are editing the existing page and loads the current image and text. We will edit the text to simply say “Welcome” in a bold font.</w:t>
+      </w:r>
+    </w:p>
+    <w:p>
+      <w:pPr>
+        <w:jc w:val="both"/>
+      </w:pPr>
+    </w:p>
+    <w:p>
+      <w:pPr>
+        <w:jc w:val="both"/>
+      </w:pPr>
+      <w:r>
+        <w:rPr>
+          <w:noProof/>
+          <w:lang w:eastAsia="en-GB"/>
+        </w:rPr>
+        <w:drawing>
+          <wp:anchor distT="0" distB="0" distL="114300" distR="114300" simplePos="0" relativeHeight="251743744" behindDoc="1" locked="0" layoutInCell="1" allowOverlap="1" wp14:anchorId="720F412F" wp14:editId="4E448D9A">
+            <wp:simplePos x="0" y="0"/>
+            <wp:positionH relativeFrom="column">
+              <wp:posOffset>320675</wp:posOffset>
+            </wp:positionH>
+            <wp:positionV relativeFrom="paragraph">
+              <wp:posOffset>632963</wp:posOffset>
+            </wp:positionV>
+            <wp:extent cx="4917440" cy="2596515"/>
+            <wp:effectExtent l="0" t="0" r="0" b="0"/>
+            <wp:wrapTight wrapText="bothSides">
+              <wp:wrapPolygon edited="0">
+                <wp:start x="0" y="0"/>
+                <wp:lineTo x="0" y="21394"/>
+                <wp:lineTo x="21505" y="21394"/>
+                <wp:lineTo x="21505" y="0"/>
+                <wp:lineTo x="0" y="0"/>
+              </wp:wrapPolygon>
+            </wp:wrapTight>
+            <wp:docPr id="33" name="Picture 33"/>
+            <wp:cNvGraphicFramePr>
+              <a:graphicFrameLocks xmlns:a="http://schemas.openxmlformats.org/drawingml/2006/main" noChangeAspect="1"/>
+            </wp:cNvGraphicFramePr>
+            <a:graphic xmlns:a="http://schemas.openxmlformats.org/drawingml/2006/main">
+              <a:graphicData uri="http://schemas.openxmlformats.org/drawingml/2006/picture">
+                <pic:pic xmlns:pic="http://schemas.openxmlformats.org/drawingml/2006/picture">
+                  <pic:nvPicPr>
+                    <pic:cNvPr id="1" name=""/>
+                    <pic:cNvPicPr/>
+                  </pic:nvPicPr>
+                  <pic:blipFill rotWithShape="1">
+                    <a:blip r:embed="rId19">
+                      <a:extLst>
+                        <a:ext uri="{28A0092B-C50C-407E-A947-70E740481C1C}">
+                          <a14:useLocalDpi xmlns:a14="http://schemas.microsoft.com/office/drawing/2010/main" val="0"/>
+                        </a:ext>
+                      </a:extLst>
+                    </a:blip>
+                    <a:srcRect l="17075" t="9667" r="15871" b="27901"/>
+                    <a:stretch/>
+                  </pic:blipFill>
+                  <pic:spPr bwMode="auto">
+                    <a:xfrm>
+                      <a:off x="0" y="0"/>
+                      <a:ext cx="4917440" cy="2596515"/>
+                    </a:xfrm>
+                    <a:prstGeom prst="rect">
+                      <a:avLst/>
+                    </a:prstGeom>
+                    <a:ln>
+                      <a:noFill/>
+                    </a:ln>
+                    <a:extLst>
+                      <a:ext uri="{53640926-AAD7-44D8-BBD7-CCE9431645EC}">
+                        <a14:shadowObscured xmlns:a14="http://schemas.microsoft.com/office/drawing/2010/main"/>
+                      </a:ext>
+                    </a:extLst>
+                  </pic:spPr>
+                </pic:pic>
+              </a:graphicData>
+            </a:graphic>
+            <wp14:sizeRelH relativeFrom="page">
+              <wp14:pctWidth>0</wp14:pctWidth>
+            </wp14:sizeRelH>
+            <wp14:sizeRelV relativeFrom="page">
+              <wp14:pctHeight>0</wp14:pctHeight>
+            </wp14:sizeRelV>
+          </wp:anchor>
+        </w:drawing>
+      </w:r>
+      <w:r>
+        <w:t>Once happy, simply click the submit button. You will be informed by the webpage that the homepage has successfully been updated. From the below image, we can see that this is indeed the case.</w:t>
+      </w:r>
+    </w:p>
+    <w:p>
+      <w:pPr>
+        <w:jc w:val="both"/>
+      </w:pPr>
+      <w:r>
+        <w:t xml:space="preserve"> </w:t>
+      </w:r>
+    </w:p>
+    <w:p>
+      <w:pPr>
+        <w:jc w:val="both"/>
+      </w:pPr>
+      <w:r>
+        <w:br w:type="page"/>
+      </w:r>
+    </w:p>
+    <w:p>
+      <w:pPr>
+        <w:pStyle w:val="Heading4"/>
+        <w:jc w:val="both"/>
+      </w:pPr>
+      <w:r>
+        <w:lastRenderedPageBreak/>
+        <w:t>Deleting a Homepage Record</w:t>
+      </w:r>
+    </w:p>
+    <w:p>
+      <w:pPr>
+        <w:jc w:val="both"/>
+      </w:pPr>
+    </w:p>
+    <w:p>
+      <w:pPr>
+        <w:jc w:val="both"/>
+      </w:pPr>
+      <w:r>
+        <w:t>The website allows you to delete the current homepage record, automatically reverting to the previous record to ensure that there is always something on the webpage.</w:t>
+      </w:r>
+    </w:p>
+    <w:p>
+      <w:pPr>
+        <w:jc w:val="both"/>
+      </w:pPr>
+      <w:r>
+        <w:t>To delete a homepage, we click on the homepage menu, and then click on the delete button.</w:t>
+      </w:r>
+    </w:p>
+    <w:p>
+      <w:pPr>
+        <w:jc w:val="both"/>
+      </w:pPr>
+      <w:r>
+        <w:rPr>
+          <w:noProof/>
+          <w:lang w:eastAsia="en-GB"/>
+        </w:rPr>
+        <w:drawing>
+          <wp:anchor distT="0" distB="0" distL="114300" distR="114300" simplePos="0" relativeHeight="251750912" behindDoc="1" locked="0" layoutInCell="1" allowOverlap="1" wp14:anchorId="572ACE3E" wp14:editId="203708AD">
+            <wp:simplePos x="0" y="0"/>
+            <wp:positionH relativeFrom="column">
+              <wp:posOffset>420370</wp:posOffset>
+            </wp:positionH>
+            <wp:positionV relativeFrom="paragraph">
+              <wp:posOffset>131555</wp:posOffset>
+            </wp:positionV>
+            <wp:extent cx="4674870" cy="2775585"/>
+            <wp:effectExtent l="0" t="0" r="0" b="5715"/>
+            <wp:wrapTight wrapText="bothSides">
+              <wp:wrapPolygon edited="0">
+                <wp:start x="0" y="0"/>
+                <wp:lineTo x="0" y="21496"/>
+                <wp:lineTo x="21477" y="21496"/>
+                <wp:lineTo x="21477" y="0"/>
+                <wp:lineTo x="0" y="0"/>
+              </wp:wrapPolygon>
+            </wp:wrapTight>
+            <wp:docPr id="34" name="Picture 34"/>
+            <wp:cNvGraphicFramePr>
+              <a:graphicFrameLocks xmlns:a="http://schemas.openxmlformats.org/drawingml/2006/main" noChangeAspect="1"/>
+            </wp:cNvGraphicFramePr>
+            <a:graphic xmlns:a="http://schemas.openxmlformats.org/drawingml/2006/main">
+              <a:graphicData uri="http://schemas.openxmlformats.org/drawingml/2006/picture">
+                <pic:pic xmlns:pic="http://schemas.openxmlformats.org/drawingml/2006/picture">
+                  <pic:nvPicPr>
+                    <pic:cNvPr id="1" name=""/>
+                    <pic:cNvPicPr/>
+                  </pic:nvPicPr>
+                  <pic:blipFill rotWithShape="1">
+                    <a:blip r:embed="rId17" cstate="print">
+                      <a:extLst>
+                        <a:ext uri="{28A0092B-C50C-407E-A947-70E740481C1C}">
+                          <a14:useLocalDpi xmlns:a14="http://schemas.microsoft.com/office/drawing/2010/main" val="0"/>
+                        </a:ext>
+                      </a:extLst>
+                    </a:blip>
+                    <a:srcRect l="14902" t="9365" r="14350" b="15973"/>
+                    <a:stretch/>
+                  </pic:blipFill>
+                  <pic:spPr bwMode="auto">
+                    <a:xfrm>
+                      <a:off x="0" y="0"/>
+                      <a:ext cx="4674870" cy="2775585"/>
+                    </a:xfrm>
+                    <a:prstGeom prst="rect">
+                      <a:avLst/>
+                    </a:prstGeom>
+                    <a:ln>
+                      <a:noFill/>
+                    </a:ln>
+                    <a:extLst>
+                      <a:ext uri="{53640926-AAD7-44D8-BBD7-CCE9431645EC}">
+                        <a14:shadowObscured xmlns:a14="http://schemas.microsoft.com/office/drawing/2010/main"/>
+                      </a:ext>
+                    </a:extLst>
+                  </pic:spPr>
+                </pic:pic>
+              </a:graphicData>
+            </a:graphic>
+            <wp14:sizeRelH relativeFrom="page">
+              <wp14:pctWidth>0</wp14:pctWidth>
+            </wp14:sizeRelH>
+            <wp14:sizeRelV relativeFrom="page">
+              <wp14:pctHeight>0</wp14:pctHeight>
+            </wp14:sizeRelV>
+          </wp:anchor>
+        </w:drawing>
+      </w:r>
+    </w:p>
+    <w:p>
+      <w:pPr>
+        <w:jc w:val="both"/>
+      </w:pPr>
+    </w:p>
+    <w:p>
+      <w:pPr>
+        <w:jc w:val="both"/>
+      </w:pPr>
+    </w:p>
+    <w:p>
+      <w:pPr>
+        <w:jc w:val="both"/>
+      </w:pPr>
+    </w:p>
+    <w:p>
+      <w:pPr>
+        <w:jc w:val="both"/>
+      </w:pPr>
+    </w:p>
+    <w:p>
+      <w:pPr>
+        <w:jc w:val="both"/>
+      </w:pPr>
+    </w:p>
+    <w:p>
+      <w:pPr>
+        <w:jc w:val="both"/>
+      </w:pPr>
+    </w:p>
+    <w:p>
+      <w:pPr>
+        <w:jc w:val="both"/>
+      </w:pPr>
+    </w:p>
+    <w:p>
+      <w:pPr>
+        <w:jc w:val="both"/>
+      </w:pPr>
+      <w:r>
+        <w:rPr>
+          <w:noProof/>
+          <w:lang w:eastAsia="en-GB"/>
+        </w:rPr>
+        <mc:AlternateContent>
+          <mc:Choice Requires="wps">
+            <w:drawing>
+              <wp:anchor distT="0" distB="0" distL="114300" distR="114300" simplePos="0" relativeHeight="251760128" behindDoc="0" locked="0" layoutInCell="1" allowOverlap="1" wp14:anchorId="4F392244" wp14:editId="5DE47686">
+                <wp:simplePos x="0" y="0"/>
+                <wp:positionH relativeFrom="column">
+                  <wp:posOffset>3514311</wp:posOffset>
+                </wp:positionH>
+                <wp:positionV relativeFrom="paragraph">
+                  <wp:posOffset>258721</wp:posOffset>
+                </wp:positionV>
+                <wp:extent cx="704850" cy="295220"/>
+                <wp:effectExtent l="0" t="0" r="0" b="0"/>
+                <wp:wrapNone/>
+                <wp:docPr id="35" name="Oval 35"/>
+                <wp:cNvGraphicFramePr/>
+                <a:graphic xmlns:a="http://schemas.openxmlformats.org/drawingml/2006/main">
+                  <a:graphicData uri="http://schemas.microsoft.com/office/word/2010/wordprocessingShape">
+                    <wps:wsp>
+                      <wps:cNvSpPr/>
+                      <wps:spPr>
+                        <a:xfrm>
+                          <a:off x="0" y="0"/>
+                          <a:ext cx="704850" cy="295220"/>
+                        </a:xfrm>
+                        <a:prstGeom prst="ellipse">
+                          <a:avLst/>
+                        </a:prstGeom>
+                        <a:noFill/>
+                        <a:ln w="76200">
+                          <a:solidFill>
+                            <a:srgbClr val="C00000"/>
+                          </a:solidFill>
+                        </a:ln>
+                      </wps:spPr>
+                      <wps:style>
+                        <a:lnRef idx="2">
+                          <a:schemeClr val="accent1">
+                            <a:shade val="50000"/>
+                          </a:schemeClr>
+                        </a:lnRef>
+                        <a:fillRef idx="1">
+                          <a:schemeClr val="accent1"/>
+                        </a:fillRef>
+                        <a:effectRef idx="0">
+                          <a:schemeClr val="accent1"/>
+                        </a:effectRef>
+                        <a:fontRef idx="minor">
+                          <a:schemeClr val="lt1"/>
+                        </a:fontRef>
+                      </wps:style>
+                      <wps:bodyPr rot="0" spcFirstLastPara="0" vertOverflow="overflow" horzOverflow="overflow" vert="horz" wrap="square" lIns="91440" tIns="45720" rIns="91440" bIns="45720" numCol="1" spcCol="0" rtlCol="0" fromWordArt="0" anchor="ctr" anchorCtr="0" forceAA="0" compatLnSpc="1">
+                        <a:prstTxWarp prst="textNoShape">
+                          <a:avLst/>
+                        </a:prstTxWarp>
+                        <a:noAutofit/>
+                      </wps:bodyPr>
+                    </wps:wsp>
+                  </a:graphicData>
+                </a:graphic>
+              </wp:anchor>
+            </w:drawing>
+          </mc:Choice>
+          <mc:Fallback>
+            <w:pict>
+              <v:oval w14:anchorId="3E9F4BB2" id="Oval 35" o:spid="_x0000_s1026" style="position:absolute;margin-left:276.7pt;margin-top:20.35pt;width:55.5pt;height:23.25pt;z-index:251760128;visibility:visible;mso-wrap-style:square;mso-wrap-distance-left:9pt;mso-wrap-distance-top:0;mso-wrap-distance-right:9pt;mso-wrap-distance-bottom:0;mso-position-horizontal:absolute;mso-position-horizontal-relative:text;mso-position-vertical:absolute;mso-position-vertical-relative:text;v-text-anchor:middle" o:gfxdata="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" filled="f" strokecolor="#c00000" strokeweight="6pt">
+                <v:stroke joinstyle="miter"/>
+              </v:oval>
+            </w:pict>
+          </mc:Fallback>
+        </mc:AlternateContent>
+      </w:r>
+    </w:p>
+    <w:p>
+      <w:pPr>
+        <w:jc w:val="both"/>
+      </w:pPr>
+    </w:p>
+    <w:p>
+      <w:pPr>
+        <w:jc w:val="both"/>
+      </w:pPr>
+    </w:p>
+    <w:p>
+      <w:pPr>
+        <w:jc w:val="both"/>
+      </w:pPr>
+    </w:p>
+    <w:p>
+      <w:pPr>
+        <w:jc w:val="both"/>
+      </w:pPr>
+      <w:r>
+        <w:rPr>
+          <w:noProof/>
+          <w:lang w:eastAsia="en-GB"/>
+        </w:rPr>
+        <w:drawing>
+          <wp:anchor distT="0" distB="0" distL="114300" distR="114300" simplePos="0" relativeHeight="251764224" behindDoc="1" locked="0" layoutInCell="1" allowOverlap="1" wp14:anchorId="0E310B23" wp14:editId="0A84F2B1">
+            <wp:simplePos x="0" y="0"/>
+            <wp:positionH relativeFrom="column">
+              <wp:posOffset>309466</wp:posOffset>
+            </wp:positionH>
+            <wp:positionV relativeFrom="paragraph">
+              <wp:posOffset>285115</wp:posOffset>
+            </wp:positionV>
+            <wp:extent cx="4905375" cy="2496820"/>
+            <wp:effectExtent l="0" t="0" r="9525" b="0"/>
+            <wp:wrapTight wrapText="bothSides">
+              <wp:wrapPolygon edited="0">
+                <wp:start x="0" y="0"/>
+                <wp:lineTo x="0" y="21424"/>
+                <wp:lineTo x="21558" y="21424"/>
+                <wp:lineTo x="21558" y="0"/>
+                <wp:lineTo x="0" y="0"/>
+              </wp:wrapPolygon>
+            </wp:wrapTight>
+            <wp:docPr id="36" name="Picture 36"/>
+            <wp:cNvGraphicFramePr>
+              <a:graphicFrameLocks xmlns:a="http://schemas.openxmlformats.org/drawingml/2006/main" noChangeAspect="1"/>
+            </wp:cNvGraphicFramePr>
+            <a:graphic xmlns:a="http://schemas.openxmlformats.org/drawingml/2006/main">
+              <a:graphicData uri="http://schemas.openxmlformats.org/drawingml/2006/picture">
+                <pic:pic xmlns:pic="http://schemas.openxmlformats.org/drawingml/2006/picture">
+                  <pic:nvPicPr>
+                    <pic:cNvPr id="1" name=""/>
+                    <pic:cNvPicPr/>
+                  </pic:nvPicPr>
+                  <pic:blipFill rotWithShape="1">
+                    <a:blip r:embed="rId20" cstate="print">
+                      <a:extLst>
+                        <a:ext uri="{28A0092B-C50C-407E-A947-70E740481C1C}">
+                          <a14:useLocalDpi xmlns:a14="http://schemas.microsoft.com/office/drawing/2010/main" val="0"/>
+                        </a:ext>
+                      </a:extLst>
+                    </a:blip>
+                    <a:srcRect l="19285" t="18251" r="19381" b="26251"/>
+                    <a:stretch/>
+                  </pic:blipFill>
+                  <pic:spPr bwMode="auto">
+                    <a:xfrm>
+                      <a:off x="0" y="0"/>
+                      <a:ext cx="4905375" cy="2496820"/>
+                    </a:xfrm>
+                    <a:prstGeom prst="rect">
+                      <a:avLst/>
+                    </a:prstGeom>
+                    <a:ln>
+                      <a:noFill/>
+                    </a:ln>
+                    <a:extLst>
+                      <a:ext uri="{53640926-AAD7-44D8-BBD7-CCE9431645EC}">
+                        <a14:shadowObscured xmlns:a14="http://schemas.microsoft.com/office/drawing/2010/main"/>
+                      </a:ext>
+                    </a:extLst>
+                  </pic:spPr>
+                </pic:pic>
+              </a:graphicData>
+            </a:graphic>
+            <wp14:sizeRelH relativeFrom="page">
+              <wp14:pctWidth>0</wp14:pctWidth>
+            </wp14:sizeRelH>
+            <wp14:sizeRelV relativeFrom="page">
+              <wp14:pctHeight>0</wp14:pctHeight>
+            </wp14:sizeRelV>
+          </wp:anchor>
+        </w:drawing>
+      </w:r>
+      <w:r>
+        <w:t>The website will then ask you to confirm your choice.</w:t>
+      </w:r>
+    </w:p>
+    <w:p>
+      <w:pPr>
+        <w:jc w:val="both"/>
+      </w:pPr>
+    </w:p>
+    <w:p>
+      <w:pPr>
+        <w:jc w:val="both"/>
+      </w:pPr>
+    </w:p>
+    <w:p>
+      <w:pPr>
+        <w:jc w:val="both"/>
+      </w:pPr>
+    </w:p>
+    <w:p>
+      <w:pPr>
+        <w:jc w:val="both"/>
+      </w:pPr>
+    </w:p>
+    <w:p>
+      <w:pPr>
+        <w:jc w:val="both"/>
+      </w:pPr>
+    </w:p>
+    <w:p>
+      <w:pPr>
+        <w:jc w:val="both"/>
+      </w:pPr>
+    </w:p>
+    <w:p>
+      <w:pPr>
+        <w:jc w:val="both"/>
+      </w:pPr>
+    </w:p>
+    <w:p>
+      <w:pPr>
+        <w:jc w:val="both"/>
+      </w:pPr>
+    </w:p>
+    <w:p>
+      <w:pPr>
+        <w:jc w:val="both"/>
+      </w:pPr>
+    </w:p>
+    <w:p>
+      <w:pPr>
+        <w:jc w:val="both"/>
+      </w:pPr>
+    </w:p>
+    <w:p>
+      <w:pPr>
+        <w:jc w:val="both"/>
+      </w:pPr>
+      <w:r>
+        <w:t xml:space="preserve">If you are happy with your choice, click on the submit button. You will then be informed that the record </w:t>
+      </w:r>
+      <w:r>
+        <w:t>has been deleted. This can be confirmed by looking at the homepage.</w:t>
+      </w:r>
+    </w:p>
+    <w:p>
+      <w:pPr>
+        <w:jc w:val="both"/>
+      </w:pPr>
+    </w:p>
+    <w:p>
+      <w:pPr>
+        <w:jc w:val="both"/>
+      </w:pPr>
+    </w:p>
+    <w:p>
+      <w:pPr>
+        <w:jc w:val="both"/>
+      </w:pPr>
+      <w:r>
+        <w:rPr>
+          <w:noProof/>
+          <w:lang w:eastAsia="en-GB"/>
+        </w:rPr>
+        <w:lastRenderedPageBreak/>
+        <w:drawing>
+          <wp:anchor distT="0" distB="0" distL="114300" distR="114300" simplePos="0" relativeHeight="251770368" behindDoc="1" locked="0" layoutInCell="1" allowOverlap="1" wp14:anchorId="56C87941" wp14:editId="63E0857B">
+            <wp:simplePos x="0" y="0"/>
+            <wp:positionH relativeFrom="column">
+              <wp:posOffset>469127</wp:posOffset>
+            </wp:positionH>
+            <wp:positionV relativeFrom="paragraph">
+              <wp:posOffset>-210020</wp:posOffset>
+            </wp:positionV>
+            <wp:extent cx="4834255" cy="2536825"/>
+            <wp:effectExtent l="0" t="0" r="4445" b="0"/>
+            <wp:wrapTight wrapText="bothSides">
+              <wp:wrapPolygon edited="0">
+                <wp:start x="0" y="0"/>
+                <wp:lineTo x="0" y="21411"/>
+                <wp:lineTo x="21535" y="21411"/>
+                <wp:lineTo x="21535" y="0"/>
+                <wp:lineTo x="0" y="0"/>
+              </wp:wrapPolygon>
+            </wp:wrapTight>
+            <wp:docPr id="37" name="Picture 37"/>
+            <wp:cNvGraphicFramePr>
+              <a:graphicFrameLocks xmlns:a="http://schemas.openxmlformats.org/drawingml/2006/main" noChangeAspect="1"/>
+            </wp:cNvGraphicFramePr>
+            <a:graphic xmlns:a="http://schemas.openxmlformats.org/drawingml/2006/main">
+              <a:graphicData uri="http://schemas.openxmlformats.org/drawingml/2006/picture">
+                <pic:pic xmlns:pic="http://schemas.openxmlformats.org/drawingml/2006/picture">
+                  <pic:nvPicPr>
+                    <pic:cNvPr id="1" name=""/>
+                    <pic:cNvPicPr/>
+                  </pic:nvPicPr>
+                  <pic:blipFill rotWithShape="1">
+                    <a:blip r:embed="rId21" cstate="print">
+                      <a:extLst>
+                        <a:ext uri="{28A0092B-C50C-407E-A947-70E740481C1C}">
+                          <a14:useLocalDpi xmlns:a14="http://schemas.microsoft.com/office/drawing/2010/main" val="0"/>
+                        </a:ext>
+                      </a:extLst>
+                    </a:blip>
+                    <a:srcRect l="18749" t="10566" r="17690" b="29366"/>
+                    <a:stretch/>
+                  </pic:blipFill>
+                  <pic:spPr bwMode="auto">
+                    <a:xfrm>
+                      <a:off x="0" y="0"/>
+                      <a:ext cx="4834255" cy="2536825"/>
+                    </a:xfrm>
+                    <a:prstGeom prst="rect">
+                      <a:avLst/>
+                    </a:prstGeom>
+                    <a:ln>
+                      <a:noFill/>
+                    </a:ln>
+                    <a:extLst>
+                      <a:ext uri="{53640926-AAD7-44D8-BBD7-CCE9431645EC}">
+                        <a14:shadowObscured xmlns:a14="http://schemas.microsoft.com/office/drawing/2010/main"/>
+                      </a:ext>
+                    </a:extLst>
+                  </pic:spPr>
+                </pic:pic>
+              </a:graphicData>
+            </a:graphic>
+            <wp14:sizeRelH relativeFrom="page">
+              <wp14:pctWidth>0</wp14:pctWidth>
+            </wp14:sizeRelH>
+            <wp14:sizeRelV relativeFrom="page">
+              <wp14:pctHeight>0</wp14:pctHeight>
+            </wp14:sizeRelV>
+          </wp:anchor>
+        </w:drawing>
+      </w:r>
+    </w:p>
+    <w:p>
+      <w:pPr>
+        <w:jc w:val="both"/>
+      </w:pPr>
+    </w:p>
+    <w:p>
+      <w:pPr>
+        <w:jc w:val="both"/>
+      </w:pPr>
+    </w:p>
+    <w:p>
+      <w:pPr>
+        <w:jc w:val="both"/>
+      </w:pPr>
+    </w:p>
+    <w:p>
+      <w:pPr>
+        <w:jc w:val="both"/>
+      </w:pPr>
+    </w:p>
+    <w:p>
+      <w:pPr>
+        <w:jc w:val="both"/>
+      </w:pPr>
+    </w:p>
+    <w:p>
+      <w:pPr>
+        <w:jc w:val="both"/>
+      </w:pPr>
+    </w:p>
+    <w:p>
+      <w:pPr>
+        <w:jc w:val="both"/>
+      </w:pPr>
+    </w:p>
+    <w:p>
+      <w:pPr>
+        <w:jc w:val="both"/>
+      </w:pPr>
+    </w:p>
+    <w:p>
+      <w:pPr>
+        <w:jc w:val="both"/>
+      </w:pPr>
+    </w:p>
+    <w:p>
+      <w:pPr>
+        <w:jc w:val="both"/>
+      </w:pPr>
+      <w:r>
+        <w:t>From the above image, we can see that the previous homepage record has been deleted and the system has automatically reverted to the previous record.</w:t>
+      </w:r>
+    </w:p>
+    <w:p>
+      <w:pPr>
+        <w:jc w:val="both"/>
+      </w:pPr>
+      <w:r>
+        <w:t>The process of adding, amending and deleting records has now been covered. This process is identical for all other pages.</w:t>
+      </w:r>
+    </w:p>
+    <w:p>
+      <w:pPr>
+        <w:jc w:val="both"/>
+      </w:pPr>
+      <w:r>
+        <w:br w:type="page"/>
+      </w:r>
+    </w:p>
+    <w:p>
+      <w:pPr>
+        <w:pStyle w:val="Heading1"/>
+        <w:jc w:val="both"/>
+      </w:pPr>
+      <w:r>
+        <w:lastRenderedPageBreak/>
+        <w:t>Changing Background Colour</w:t>
+      </w:r>
+    </w:p>
+    <w:p>
+      <w:pPr>
+        <w:jc w:val="both"/>
+      </w:pPr>
+    </w:p>
+    <w:p>
+      <w:pPr>
+        <w:jc w:val="both"/>
+      </w:pPr>
+      <w:r>
+        <w:t>An advanced feature of the website is the provision for the background colour of the website to be changed. To do this, simply click on “Change Background Colour” from the admin menu or side menu.</w:t>
+      </w:r>
+      <w:r>
+        <w:t xml:space="preserve"> Clicking on the small button beside the “Submit” button brings up the colour palette. </w:t>
+      </w:r>
+    </w:p>
+    <w:p>
+      <w:pPr>
+        <w:jc w:val="both"/>
+      </w:pPr>
+      <w:r>
+        <w:rPr>
+          <w:noProof/>
+          <w:lang w:eastAsia="en-GB"/>
+        </w:rPr>
+        <w:drawing>
+          <wp:anchor distT="0" distB="0" distL="114300" distR="114300" simplePos="0" relativeHeight="251654144" behindDoc="1" locked="0" layoutInCell="1" allowOverlap="1" wp14:anchorId="52620C70" wp14:editId="1683F7B6">
+            <wp:simplePos x="0" y="0"/>
+            <wp:positionH relativeFrom="column">
+              <wp:posOffset>495300</wp:posOffset>
+            </wp:positionH>
+            <wp:positionV relativeFrom="paragraph">
+              <wp:posOffset>139065</wp:posOffset>
+            </wp:positionV>
+            <wp:extent cx="4387850" cy="2883535"/>
+            <wp:effectExtent l="0" t="0" r="0" b="0"/>
+            <wp:wrapTight wrapText="bothSides">
+              <wp:wrapPolygon edited="0">
+                <wp:start x="0" y="0"/>
+                <wp:lineTo x="0" y="21405"/>
+                <wp:lineTo x="21475" y="21405"/>
+                <wp:lineTo x="21475" y="0"/>
+                <wp:lineTo x="0" y="0"/>
+              </wp:wrapPolygon>
+            </wp:wrapTight>
+            <wp:docPr id="39" name="Picture 39"/>
+            <wp:cNvGraphicFramePr>
+              <a:graphicFrameLocks xmlns:a="http://schemas.openxmlformats.org/drawingml/2006/main" noChangeAspect="1"/>
+            </wp:cNvGraphicFramePr>
+            <a:graphic xmlns:a="http://schemas.openxmlformats.org/drawingml/2006/main">
+              <a:graphicData uri="http://schemas.openxmlformats.org/drawingml/2006/picture">
+                <pic:pic xmlns:pic="http://schemas.openxmlformats.org/drawingml/2006/picture">
+                  <pic:nvPicPr>
+                    <pic:cNvPr id="1" name=""/>
+                    <pic:cNvPicPr/>
+                  </pic:nvPicPr>
+                  <pic:blipFill rotWithShape="1">
+                    <a:blip r:embed="rId22" cstate="print">
+                      <a:extLst>
+                        <a:ext uri="{28A0092B-C50C-407E-A947-70E740481C1C}">
+                          <a14:useLocalDpi xmlns:a14="http://schemas.microsoft.com/office/drawing/2010/main" val="0"/>
+                        </a:ext>
+                      </a:extLst>
+                    </a:blip>
+                    <a:srcRect l="12187" t="6390" r="11256"/>
+                    <a:stretch/>
+                  </pic:blipFill>
+                  <pic:spPr bwMode="auto">
+                    <a:xfrm>
+                      <a:off x="0" y="0"/>
+                      <a:ext cx="4387850" cy="2883535"/>
+                    </a:xfrm>
+                    <a:prstGeom prst="rect">
+                      <a:avLst/>
+                    </a:prstGeom>
+                    <a:ln>
+                      <a:noFill/>
+                    </a:ln>
+                    <a:extLst>
+                      <a:ext uri="{53640926-AAD7-44D8-BBD7-CCE9431645EC}">
+                        <a14:shadowObscured xmlns:a14="http://schemas.microsoft.com/office/drawing/2010/main"/>
+                      </a:ext>
+                    </a:extLst>
+                  </pic:spPr>
+                </pic:pic>
+              </a:graphicData>
+            </a:graphic>
+            <wp14:sizeRelH relativeFrom="page">
+              <wp14:pctWidth>0</wp14:pctWidth>
+            </wp14:sizeRelH>
+            <wp14:sizeRelV relativeFrom="page">
+              <wp14:pctHeight>0</wp14:pctHeight>
+            </wp14:sizeRelV>
+          </wp:anchor>
+        </w:drawing>
+      </w:r>
+    </w:p>
+    <w:p>
+      <w:pPr>
+        <w:jc w:val="both"/>
+      </w:pPr>
+    </w:p>
+    <w:p>
+      <w:pPr>
+        <w:jc w:val="both"/>
+      </w:pPr>
+    </w:p>
+    <w:p>
+      <w:pPr>
+        <w:jc w:val="both"/>
+      </w:pPr>
+    </w:p>
+    <w:p>
+      <w:pPr>
+        <w:jc w:val="both"/>
+      </w:pPr>
+    </w:p>
+    <w:p>
+      <w:pPr>
+        <w:jc w:val="both"/>
+      </w:pPr>
+    </w:p>
+    <w:p>
+      <w:pPr>
+        <w:jc w:val="both"/>
+      </w:pPr>
+    </w:p>
+    <w:p>
+      <w:pPr>
+        <w:jc w:val="both"/>
+      </w:pPr>
+    </w:p>
+    <w:p>
+      <w:pPr>
+        <w:jc w:val="both"/>
+      </w:pPr>
+    </w:p>
+    <w:p>
+      <w:pPr>
+        <w:jc w:val="both"/>
+      </w:pPr>
+    </w:p>
+    <w:p>
+      <w:pPr>
+        <w:jc w:val="both"/>
+      </w:pPr>
+    </w:p>
+    <w:p>
+      <w:pPr>
+        <w:jc w:val="both"/>
+      </w:pPr>
+    </w:p>
+    <w:p>
+      <w:pPr>
+        <w:jc w:val="both"/>
+      </w:pPr>
+      <w:r>
+        <w:t>In the above image, we are changing the background colour to a bright green. Once happy with your choice, click on the submit button. You will be informed that the colour of the background has been changed</w:t>
+      </w:r>
+    </w:p>
+    <w:p>
+      <w:pPr>
+        <w:jc w:val="both"/>
+      </w:pPr>
+      <w:r>
+        <w:rPr>
+          <w:noProof/>
+          <w:lang w:eastAsia="en-GB"/>
+        </w:rPr>
+        <w:drawing>
+          <wp:anchor distT="0" distB="0" distL="114300" distR="114300" simplePos="0" relativeHeight="251662336" behindDoc="1" locked="0" layoutInCell="1" allowOverlap="1" wp14:anchorId="7A3A0BA9" wp14:editId="1FDE5CCA">
+            <wp:simplePos x="0" y="0"/>
+            <wp:positionH relativeFrom="column">
+              <wp:posOffset>558800</wp:posOffset>
+            </wp:positionH>
+            <wp:positionV relativeFrom="paragraph">
+              <wp:posOffset>153035</wp:posOffset>
+            </wp:positionV>
+            <wp:extent cx="4610100" cy="2256155"/>
+            <wp:effectExtent l="0" t="0" r="0" b="0"/>
+            <wp:wrapTight wrapText="bothSides">
+              <wp:wrapPolygon edited="0">
+                <wp:start x="0" y="0"/>
+                <wp:lineTo x="0" y="21339"/>
+                <wp:lineTo x="21511" y="21339"/>
+                <wp:lineTo x="21511" y="0"/>
+                <wp:lineTo x="0" y="0"/>
+              </wp:wrapPolygon>
+            </wp:wrapTight>
+            <wp:docPr id="8" name="Picture 8"/>
+            <wp:cNvGraphicFramePr>
+              <a:graphicFrameLocks xmlns:a="http://schemas.openxmlformats.org/drawingml/2006/main" noChangeAspect="1"/>
+            </wp:cNvGraphicFramePr>
+            <a:graphic xmlns:a="http://schemas.openxmlformats.org/drawingml/2006/main">
+              <a:graphicData uri="http://schemas.openxmlformats.org/drawingml/2006/picture">
+                <pic:pic xmlns:pic="http://schemas.openxmlformats.org/drawingml/2006/picture">
+                  <pic:nvPicPr>
+                    <pic:cNvPr id="1" name=""/>
+                    <pic:cNvPicPr/>
+                  </pic:nvPicPr>
+                  <pic:blipFill rotWithShape="1">
+                    <a:blip r:embed="rId23" cstate="print">
+                      <a:extLst>
+                        <a:ext uri="{28A0092B-C50C-407E-A947-70E740481C1C}">
+                          <a14:useLocalDpi xmlns:a14="http://schemas.microsoft.com/office/drawing/2010/main" val="0"/>
+                        </a:ext>
+                      </a:extLst>
+                    </a:blip>
+                    <a:srcRect l="14027" t="10513" r="12408" b="22491"/>
+                    <a:stretch/>
+                  </pic:blipFill>
+                  <pic:spPr bwMode="auto">
+                    <a:xfrm>
+                      <a:off x="0" y="0"/>
+                      <a:ext cx="4610100" cy="2256155"/>
+                    </a:xfrm>
+                    <a:prstGeom prst="rect">
+                      <a:avLst/>
+                    </a:prstGeom>
+                    <a:ln>
+                      <a:noFill/>
+                    </a:ln>
+                    <a:extLst>
+                      <a:ext uri="{53640926-AAD7-44D8-BBD7-CCE9431645EC}">
+                        <a14:shadowObscured xmlns:a14="http://schemas.microsoft.com/office/drawing/2010/main"/>
+                      </a:ext>
+                    </a:extLst>
+                  </pic:spPr>
+                </pic:pic>
+              </a:graphicData>
+            </a:graphic>
+            <wp14:sizeRelH relativeFrom="page">
+              <wp14:pctWidth>0</wp14:pctWidth>
+            </wp14:sizeRelH>
+            <wp14:sizeRelV relativeFrom="page">
+              <wp14:pctHeight>0</wp14:pctHeight>
+            </wp14:sizeRelV>
+          </wp:anchor>
+        </w:drawing>
+      </w:r>
+    </w:p>
+    <w:p>
+      <w:pPr>
+        <w:jc w:val="both"/>
+      </w:pPr>
+    </w:p>
+    <w:p>
+      <w:pPr>
+        <w:jc w:val="both"/>
+      </w:pPr>
+    </w:p>
+    <w:p>
+      <w:pPr>
+        <w:jc w:val="both"/>
+      </w:pPr>
+    </w:p>
+    <w:p>
+      <w:pPr>
+        <w:jc w:val="both"/>
+      </w:pPr>
+    </w:p>
+    <w:p>
+      <w:pPr>
+        <w:jc w:val="both"/>
+      </w:pPr>
+    </w:p>
+    <w:p>
+      <w:pPr>
+        <w:jc w:val="both"/>
+      </w:pPr>
+    </w:p>
+    <w:p>
+      <w:pPr>
+        <w:jc w:val="both"/>
+      </w:pPr>
+    </w:p>
+    <w:p>
+      <w:pPr>
+        <w:jc w:val="both"/>
+      </w:pPr>
+    </w:p>
+    <w:p>
+      <w:pPr>
+        <w:jc w:val="both"/>
+      </w:pPr>
+    </w:p>
+    <w:p>
+      <w:pPr>
+        <w:jc w:val="both"/>
+      </w:pPr>
+      <w:r>
+        <w:t xml:space="preserve">From the above image, we can see that the colour change was successful. </w:t>
+      </w:r>
+    </w:p>
+    <w:p>
+      <w:pPr>
+        <w:jc w:val="both"/>
+        <w:rPr>
+          <w:b/>
+          <w:i/>
+        </w:rPr>
+      </w:pPr>
+      <w:r>
+        <w:rPr>
+          <w:b/>
+          <w:i/>
+        </w:rPr>
+        <w:t xml:space="preserve">Any queries on operating the website, contact the website administrator. </w:t>
+      </w:r>
+    </w:p>
     <w:sectPr>
+      <w:headerReference w:type="default" r:id="rId24"/>
       <w:pgSz w:w="11906" w:h="16838"/>
       <w:pgMar w:top="1440" w:right="1440" w:bottom="1440" w:left="1440" w:header="708" w:footer="708" w:gutter="0"/>
       <w:pgNumType w:start="0"/>
@@ -507,6 +4060,136 @@
     </w:sectPr>
   </w:body>
 </w:document>
+</file>
+
+<file path=word/endnotes.xml><?xml version="1.0" encoding="utf-8"?>
+<w:endnotes xmlns:wpc="http://schemas.microsoft.com/office/word/2010/wordprocessingCanvas" xmlns:mc="http://schemas.openxmlformats.org/markup-compatibility/2006" xmlns:o="urn:schemas-microsoft-com:office:office" xmlns:r="http://schemas.openxmlformats.org/officeDocument/2006/relationships" xmlns:m="http://schemas.openxmlformats.org/officeDocument/2006/math" xmlns:v="urn:schemas-microsoft-com:vml" xmlns:wp14="http://schemas.microsoft.com/office/word/2010/wordprocessingDrawing" xmlns:wp="http://schemas.openxmlformats.org/drawingml/2006/wordprocessingDrawing" xmlns:w10="urn:schemas-microsoft-com:office:word" xmlns:w="http://schemas.openxmlformats.org/wordprocessingml/2006/main" xmlns:w14="http://schemas.microsoft.com/office/word/2010/wordml" xmlns:w15="http://schemas.microsoft.com/office/word/2012/wordml" xmlns:wpg="http://schemas.microsoft.com/office/word/2010/wordprocessingGroup" xmlns:wpi="http://schemas.microsoft.com/office/word/2010/wordprocessingInk" xmlns:wne="http://schemas.microsoft.com/office/word/2006/wordml" xmlns:wps="http://schemas.microsoft.com/office/word/2010/wordprocessingShape" mc:Ignorable="w14 w15 wp14">
+  <w:endnote w:type="separator" w:id="-1">
+    <w:p>
+      <w:pPr>
+        <w:spacing w:after="0" w:line="240" w:lineRule="auto"/>
+      </w:pPr>
+      <w:r>
+        <w:separator/>
+      </w:r>
+    </w:p>
+  </w:endnote>
+  <w:endnote w:type="continuationSeparator" w:id="0">
+    <w:p>
+      <w:pPr>
+        <w:spacing w:after="0" w:line="240" w:lineRule="auto"/>
+      </w:pPr>
+      <w:r>
+        <w:continuationSeparator/>
+      </w:r>
+    </w:p>
+  </w:endnote>
+</w:endnotes>
+</file>
+
+<file path=word/footnotes.xml><?xml version="1.0" encoding="utf-8"?>
+<w:footnotes xmlns:wpc="http://schemas.microsoft.com/office/word/2010/wordprocessingCanvas" xmlns:mc="http://schemas.openxmlformats.org/markup-compatibility/2006" xmlns:o="urn:schemas-microsoft-com:office:office" xmlns:r="http://schemas.openxmlformats.org/officeDocument/2006/relationships" xmlns:m="http://schemas.openxmlformats.org/officeDocument/2006/math" xmlns:v="urn:schemas-microsoft-com:vml" xmlns:wp14="http://schemas.microsoft.com/office/word/2010/wordprocessingDrawing" xmlns:wp="http://schemas.openxmlformats.org/drawingml/2006/wordprocessingDrawing" xmlns:w10="urn:schemas-microsoft-com:office:word" xmlns:w="http://schemas.openxmlformats.org/wordprocessingml/2006/main" xmlns:w14="http://schemas.microsoft.com/office/word/2010/wordml" xmlns:w15="http://schemas.microsoft.com/office/word/2012/wordml" xmlns:wpg="http://schemas.microsoft.com/office/word/2010/wordprocessingGroup" xmlns:wpi="http://schemas.microsoft.com/office/word/2010/wordprocessingInk" xmlns:wne="http://schemas.microsoft.com/office/word/2006/wordml" xmlns:wps="http://schemas.microsoft.com/office/word/2010/wordprocessingShape" mc:Ignorable="w14 w15 wp14">
+  <w:footnote w:type="separator" w:id="-1">
+    <w:p>
+      <w:pPr>
+        <w:spacing w:after="0" w:line="240" w:lineRule="auto"/>
+      </w:pPr>
+      <w:r>
+        <w:separator/>
+      </w:r>
+    </w:p>
+  </w:footnote>
+  <w:footnote w:type="continuationSeparator" w:id="0">
+    <w:p>
+      <w:pPr>
+        <w:spacing w:after="0" w:line="240" w:lineRule="auto"/>
+      </w:pPr>
+      <w:r>
+        <w:continuationSeparator/>
+      </w:r>
+    </w:p>
+  </w:footnote>
+</w:footnotes>
+</file>
+
+<file path=word/header1.xml><?xml version="1.0" encoding="utf-8"?>
+<w:hdr xmlns:wpc="http://schemas.microsoft.com/office/word/2010/wordprocessingCanvas" xmlns:mc="http://schemas.openxmlformats.org/markup-compatibility/2006" xmlns:o="urn:schemas-microsoft-com:office:office" xmlns:r="http://schemas.openxmlformats.org/officeDocument/2006/relationships" xmlns:m="http://schemas.openxmlformats.org/officeDocument/2006/math" xmlns:v="urn:schemas-microsoft-com:vml" xmlns:wp14="http://schemas.microsoft.com/office/word/2010/wordprocessingDrawing" xmlns:wp="http://schemas.openxmlformats.org/drawingml/2006/wordprocessingDrawing" xmlns:w10="urn:schemas-microsoft-com:office:word" xmlns:w="http://schemas.openxmlformats.org/wordprocessingml/2006/main" xmlns:w14="http://schemas.microsoft.com/office/word/2010/wordml" xmlns:w15="http://schemas.microsoft.com/office/word/2012/wordml" xmlns:wpg="http://schemas.microsoft.com/office/word/2010/wordprocessingGroup" xmlns:wpi="http://schemas.microsoft.com/office/word/2010/wordprocessingInk" xmlns:wne="http://schemas.microsoft.com/office/word/2006/wordml" xmlns:wps="http://schemas.microsoft.com/office/word/2010/wordprocessingShape" mc:Ignorable="w14 w15 wp14">
+  <w:p>
+    <w:pPr>
+      <w:pStyle w:val="Header"/>
+    </w:pPr>
+    <w:r>
+      <w:rPr>
+        <w:noProof/>
+        <w:lang w:eastAsia="en-GB"/>
+      </w:rPr>
+      <w:drawing>
+        <wp:anchor distT="0" distB="0" distL="114300" distR="114300" simplePos="0" relativeHeight="251655168" behindDoc="1" locked="0" layoutInCell="1" allowOverlap="1" wp14:anchorId="7BA792CC" wp14:editId="66B79D35">
+          <wp:simplePos x="0" y="0"/>
+          <wp:positionH relativeFrom="column">
+            <wp:posOffset>3981450</wp:posOffset>
+          </wp:positionH>
+          <wp:positionV relativeFrom="paragraph">
+            <wp:posOffset>-76835</wp:posOffset>
+          </wp:positionV>
+          <wp:extent cx="1839595" cy="342900"/>
+          <wp:effectExtent l="0" t="0" r="8255" b="0"/>
+          <wp:wrapTight wrapText="bothSides">
+            <wp:wrapPolygon edited="0">
+              <wp:start x="0" y="0"/>
+              <wp:lineTo x="0" y="20400"/>
+              <wp:lineTo x="21473" y="20400"/>
+              <wp:lineTo x="21473" y="2400"/>
+              <wp:lineTo x="18565" y="0"/>
+              <wp:lineTo x="0" y="0"/>
+            </wp:wrapPolygon>
+          </wp:wrapTight>
+          <wp:docPr id="10" name="Picture 10"/>
+          <wp:cNvGraphicFramePr>
+            <a:graphicFrameLocks xmlns:a="http://schemas.openxmlformats.org/drawingml/2006/main" noChangeAspect="1"/>
+          </wp:cNvGraphicFramePr>
+          <a:graphic xmlns:a="http://schemas.openxmlformats.org/drawingml/2006/main">
+            <a:graphicData uri="http://schemas.openxmlformats.org/drawingml/2006/picture">
+              <pic:pic xmlns:pic="http://schemas.openxmlformats.org/drawingml/2006/picture">
+                <pic:nvPicPr>
+                  <pic:cNvPr id="10" name="header.png"/>
+                  <pic:cNvPicPr/>
+                </pic:nvPicPr>
+                <pic:blipFill>
+                  <a:blip r:embed="rId1">
+                    <a:extLst>
+                      <a:ext uri="{28A0092B-C50C-407E-A947-70E740481C1C}">
+                        <a14:useLocalDpi xmlns:a14="http://schemas.microsoft.com/office/drawing/2010/main" val="0"/>
+                      </a:ext>
+                    </a:extLst>
+                  </a:blip>
+                  <a:stretch>
+                    <a:fillRect/>
+                  </a:stretch>
+                </pic:blipFill>
+                <pic:spPr>
+                  <a:xfrm>
+                    <a:off x="0" y="0"/>
+                    <a:ext cx="1839595" cy="342900"/>
+                  </a:xfrm>
+                  <a:prstGeom prst="rect">
+                    <a:avLst/>
+                  </a:prstGeom>
+                </pic:spPr>
+              </pic:pic>
+            </a:graphicData>
+          </a:graphic>
+          <wp14:sizeRelH relativeFrom="page">
+            <wp14:pctWidth>0</wp14:pctWidth>
+          </wp14:sizeRelH>
+          <wp14:sizeRelV relativeFrom="page">
+            <wp14:pctHeight>0</wp14:pctHeight>
+          </wp14:sizeRelV>
+        </wp:anchor>
+      </w:drawing>
+    </w:r>
+  </w:p>
+</w:hdr>
 </file>
 
 <file path=word/styles.xml><?xml version="1.0" encoding="utf-8"?>
@@ -924,6 +4607,74 @@
       <w:szCs w:val="32"/>
     </w:rPr>
   </w:style>
+  <w:style w:type="paragraph" w:styleId="Heading2">
+    <w:name w:val="heading 2"/>
+    <w:basedOn w:val="Normal"/>
+    <w:next w:val="Normal"/>
+    <w:link w:val="Heading2Char"/>
+    <w:uiPriority w:val="9"/>
+    <w:unhideWhenUsed/>
+    <w:qFormat/>
+    <w:rsid w:val="003719C7"/>
+    <w:pPr>
+      <w:keepNext/>
+      <w:keepLines/>
+      <w:spacing w:before="200" w:after="0"/>
+      <w:outlineLvl w:val="1"/>
+    </w:pPr>
+    <w:rPr>
+      <w:rFonts w:asciiTheme="majorHAnsi" w:eastAsiaTheme="majorEastAsia" w:hAnsiTheme="majorHAnsi" w:cstheme="majorBidi"/>
+      <w:b/>
+      <w:bCs/>
+      <w:color w:val="5B9BD5" w:themeColor="accent1"/>
+      <w:sz w:val="26"/>
+      <w:szCs w:val="26"/>
+    </w:rPr>
+  </w:style>
+  <w:style w:type="paragraph" w:styleId="Heading3">
+    <w:name w:val="heading 3"/>
+    <w:basedOn w:val="Normal"/>
+    <w:next w:val="Normal"/>
+    <w:link w:val="Heading3Char"/>
+    <w:uiPriority w:val="9"/>
+    <w:unhideWhenUsed/>
+    <w:qFormat/>
+    <w:rsid w:val="00EE3259"/>
+    <w:pPr>
+      <w:keepNext/>
+      <w:keepLines/>
+      <w:spacing w:before="40" w:after="0"/>
+      <w:outlineLvl w:val="2"/>
+    </w:pPr>
+    <w:rPr>
+      <w:rFonts w:asciiTheme="majorHAnsi" w:eastAsiaTheme="majorEastAsia" w:hAnsiTheme="majorHAnsi" w:cstheme="majorBidi"/>
+      <w:color w:val="1F4D78" w:themeColor="accent1" w:themeShade="7F"/>
+      <w:sz w:val="24"/>
+      <w:szCs w:val="24"/>
+    </w:rPr>
+  </w:style>
+  <w:style w:type="paragraph" w:styleId="Heading4">
+    <w:name w:val="heading 4"/>
+    <w:basedOn w:val="Normal"/>
+    <w:next w:val="Normal"/>
+    <w:link w:val="Heading4Char"/>
+    <w:uiPriority w:val="9"/>
+    <w:unhideWhenUsed/>
+    <w:qFormat/>
+    <w:rsid w:val="00E92E07"/>
+    <w:pPr>
+      <w:keepNext/>
+      <w:keepLines/>
+      <w:spacing w:before="40" w:after="0"/>
+      <w:outlineLvl w:val="3"/>
+    </w:pPr>
+    <w:rPr>
+      <w:rFonts w:asciiTheme="majorHAnsi" w:eastAsiaTheme="majorEastAsia" w:hAnsiTheme="majorHAnsi" w:cstheme="majorBidi"/>
+      <w:i/>
+      <w:iCs/>
+      <w:color w:val="2E74B5" w:themeColor="accent1" w:themeShade="BF"/>
+    </w:rPr>
+  </w:style>
   <w:style w:type="character" w:default="1" w:styleId="DefaultParagraphFont">
     <w:name w:val="Default Paragraph Font"/>
     <w:uiPriority w:val="1"/>
@@ -987,6 +4738,132 @@
       <w:color w:val="2E74B5" w:themeColor="accent1" w:themeShade="BF"/>
       <w:sz w:val="32"/>
       <w:szCs w:val="32"/>
+    </w:rPr>
+  </w:style>
+  <w:style w:type="paragraph" w:styleId="BalloonText">
+    <w:name w:val="Balloon Text"/>
+    <w:basedOn w:val="Normal"/>
+    <w:link w:val="BalloonTextChar"/>
+    <w:uiPriority w:val="99"/>
+    <w:semiHidden/>
+    <w:unhideWhenUsed/>
+    <w:rsid w:val="003719C7"/>
+    <w:pPr>
+      <w:spacing w:after="0" w:line="240" w:lineRule="auto"/>
+    </w:pPr>
+    <w:rPr>
+      <w:rFonts w:ascii="Tahoma" w:hAnsi="Tahoma" w:cs="Tahoma"/>
+      <w:sz w:val="16"/>
+      <w:szCs w:val="16"/>
+    </w:rPr>
+  </w:style>
+  <w:style w:type="character" w:customStyle="1" w:styleId="BalloonTextChar">
+    <w:name w:val="Balloon Text Char"/>
+    <w:basedOn w:val="DefaultParagraphFont"/>
+    <w:link w:val="BalloonText"/>
+    <w:uiPriority w:val="99"/>
+    <w:semiHidden/>
+    <w:rsid w:val="003719C7"/>
+    <w:rPr>
+      <w:rFonts w:ascii="Tahoma" w:hAnsi="Tahoma" w:cs="Tahoma"/>
+      <w:sz w:val="16"/>
+      <w:szCs w:val="16"/>
+    </w:rPr>
+  </w:style>
+  <w:style w:type="character" w:customStyle="1" w:styleId="Heading2Char">
+    <w:name w:val="Heading 2 Char"/>
+    <w:basedOn w:val="DefaultParagraphFont"/>
+    <w:link w:val="Heading2"/>
+    <w:uiPriority w:val="9"/>
+    <w:rsid w:val="003719C7"/>
+    <w:rPr>
+      <w:rFonts w:asciiTheme="majorHAnsi" w:eastAsiaTheme="majorEastAsia" w:hAnsiTheme="majorHAnsi" w:cstheme="majorBidi"/>
+      <w:b/>
+      <w:bCs/>
+      <w:color w:val="5B9BD5" w:themeColor="accent1"/>
+      <w:sz w:val="26"/>
+      <w:szCs w:val="26"/>
+    </w:rPr>
+  </w:style>
+  <w:style w:type="character" w:styleId="Hyperlink">
+    <w:name w:val="Hyperlink"/>
+    <w:basedOn w:val="DefaultParagraphFont"/>
+    <w:uiPriority w:val="99"/>
+    <w:unhideWhenUsed/>
+    <w:rsid w:val="003719C7"/>
+    <w:rPr>
+      <w:color w:val="0000FF"/>
+      <w:u w:val="single"/>
+    </w:rPr>
+  </w:style>
+  <w:style w:type="paragraph" w:styleId="Header">
+    <w:name w:val="header"/>
+    <w:basedOn w:val="Normal"/>
+    <w:link w:val="HeaderChar"/>
+    <w:uiPriority w:val="99"/>
+    <w:unhideWhenUsed/>
+    <w:rsid w:val="00EE3259"/>
+    <w:pPr>
+      <w:tabs>
+        <w:tab w:val="center" w:pos="4513"/>
+        <w:tab w:val="right" w:pos="9026"/>
+      </w:tabs>
+      <w:spacing w:after="0" w:line="240" w:lineRule="auto"/>
+    </w:pPr>
+  </w:style>
+  <w:style w:type="character" w:customStyle="1" w:styleId="HeaderChar">
+    <w:name w:val="Header Char"/>
+    <w:basedOn w:val="DefaultParagraphFont"/>
+    <w:link w:val="Header"/>
+    <w:uiPriority w:val="99"/>
+    <w:rsid w:val="00EE3259"/>
+  </w:style>
+  <w:style w:type="paragraph" w:styleId="Footer">
+    <w:name w:val="footer"/>
+    <w:basedOn w:val="Normal"/>
+    <w:link w:val="FooterChar"/>
+    <w:uiPriority w:val="99"/>
+    <w:unhideWhenUsed/>
+    <w:rsid w:val="00EE3259"/>
+    <w:pPr>
+      <w:tabs>
+        <w:tab w:val="center" w:pos="4513"/>
+        <w:tab w:val="right" w:pos="9026"/>
+      </w:tabs>
+      <w:spacing w:after="0" w:line="240" w:lineRule="auto"/>
+    </w:pPr>
+  </w:style>
+  <w:style w:type="character" w:customStyle="1" w:styleId="FooterChar">
+    <w:name w:val="Footer Char"/>
+    <w:basedOn w:val="DefaultParagraphFont"/>
+    <w:link w:val="Footer"/>
+    <w:uiPriority w:val="99"/>
+    <w:rsid w:val="00EE3259"/>
+  </w:style>
+  <w:style w:type="character" w:customStyle="1" w:styleId="Heading3Char">
+    <w:name w:val="Heading 3 Char"/>
+    <w:basedOn w:val="DefaultParagraphFont"/>
+    <w:link w:val="Heading3"/>
+    <w:uiPriority w:val="9"/>
+    <w:rsid w:val="00EE3259"/>
+    <w:rPr>
+      <w:rFonts w:asciiTheme="majorHAnsi" w:eastAsiaTheme="majorEastAsia" w:hAnsiTheme="majorHAnsi" w:cstheme="majorBidi"/>
+      <w:color w:val="1F4D78" w:themeColor="accent1" w:themeShade="7F"/>
+      <w:sz w:val="24"/>
+      <w:szCs w:val="24"/>
+    </w:rPr>
+  </w:style>
+  <w:style w:type="character" w:customStyle="1" w:styleId="Heading4Char">
+    <w:name w:val="Heading 4 Char"/>
+    <w:basedOn w:val="DefaultParagraphFont"/>
+    <w:link w:val="Heading4"/>
+    <w:uiPriority w:val="9"/>
+    <w:rsid w:val="00E92E07"/>
+    <w:rPr>
+      <w:rFonts w:asciiTheme="majorHAnsi" w:eastAsiaTheme="majorEastAsia" w:hAnsiTheme="majorHAnsi" w:cstheme="majorBidi"/>
+      <w:i/>
+      <w:iCs/>
+      <w:color w:val="2E74B5" w:themeColor="accent1" w:themeShade="BF"/>
     </w:rPr>
   </w:style>
 </w:styles>

</xml_diff>